<commit_message>
Add Details Fall 2023
Independent Study ideas added,
removed useless stuff like objective
removed samsung patents since it
couldn't be found.
</commit_message>
<xml_diff>
--- a/CV_Professional_Mittra.docx
+++ b/CV_Professional_Mittra.docx
@@ -6,6 +6,7 @@
       <w:pPr>
         <w:pStyle w:val="Title"/>
       </w:pPr>
+      <w:bookmarkStart w:id="0" w:name="_Hlk144719940"/>
       <w:r>
         <w:t>Tirthankar Mittra</w:t>
       </w:r>
@@ -25,35 +26,7 @@
           <w:sz w:val="24"/>
           <w:szCs w:val="24"/>
         </w:rPr>
-        <w:t>Boulder</w:t>
-      </w:r>
-      <w:r>
-        <w:rPr>
-          <w:sz w:val="24"/>
-          <w:szCs w:val="24"/>
-        </w:rPr>
-        <w:t>/</w:t>
-      </w:r>
-      <w:r>
-        <w:rPr>
-          <w:sz w:val="24"/>
-          <w:szCs w:val="24"/>
-        </w:rPr>
-        <w:t>Colorado</w:t>
-      </w:r>
-      <w:r>
-        <w:rPr>
-          <w:sz w:val="24"/>
-          <w:szCs w:val="24"/>
-        </w:rPr>
-        <w:t xml:space="preserve"> - </w:t>
-      </w:r>
-      <w:r>
-        <w:rPr>
-          <w:sz w:val="24"/>
-          <w:szCs w:val="24"/>
-        </w:rPr>
-        <w:t>80302</w:t>
+        <w:t>Boulder/Colorado - 80302</w:t>
       </w:r>
     </w:p>
     <w:p>
@@ -76,7 +49,7 @@
         </w:rPr>
         <w:t xml:space="preserve">Email: </w:t>
       </w:r>
-      <w:hyperlink r:id="rId6">
+      <w:hyperlink r:id="rId9">
         <w:r>
           <w:rPr>
             <w:sz w:val="24"/>
@@ -101,6 +74,7 @@
         <w:t>Phone: +1 7202515129</w:t>
       </w:r>
     </w:p>
+    <w:bookmarkEnd w:id="0"/>
     <w:p>
       <w:pPr>
         <w:pBdr>
@@ -250,160 +224,6 @@
     </w:p>
     <w:p>
       <w:pPr>
-        <w:spacing w:before="123"/>
-        <w:ind w:left="100"/>
-        <w:rPr>
-          <w:sz w:val="24"/>
-          <w:szCs w:val="24"/>
-        </w:rPr>
-      </w:pPr>
-      <w:r>
-        <w:rPr>
-          <w:color w:val="000000"/>
-          <w:sz w:val="24"/>
-          <w:szCs w:val="24"/>
-          <w:highlight w:val="yellow"/>
-        </w:rPr>
-        <w:t>OBJECTIVE</w:t>
-      </w:r>
-    </w:p>
-    <w:p>
-      <w:pPr>
-        <w:pBdr>
-          <w:top w:val="nil"/>
-          <w:left w:val="nil"/>
-          <w:bottom w:val="nil"/>
-          <w:right w:val="nil"/>
-          <w:between w:val="nil"/>
-        </w:pBdr>
-        <w:spacing w:before="8" w:line="246" w:lineRule="auto"/>
-        <w:ind w:left="100" w:right="128"/>
-        <w:jc w:val="both"/>
-        <w:rPr>
-          <w:color w:val="000000"/>
-          <w:sz w:val="18"/>
-          <w:szCs w:val="18"/>
-        </w:rPr>
-      </w:pPr>
-      <w:r>
-        <w:rPr>
-          <w:color w:val="000000"/>
-          <w:sz w:val="18"/>
-          <w:szCs w:val="18"/>
-        </w:rPr>
-        <w:t>I am very passionate, hardworking</w:t>
-      </w:r>
-      <w:r>
-        <w:rPr>
-          <w:sz w:val="18"/>
-          <w:szCs w:val="18"/>
-        </w:rPr>
-        <w:t>,</w:t>
-      </w:r>
-      <w:r>
-        <w:rPr>
-          <w:color w:val="000000"/>
-          <w:sz w:val="18"/>
-          <w:szCs w:val="18"/>
-        </w:rPr>
-        <w:t xml:space="preserve"> and serious about my work. I </w:t>
-      </w:r>
-      <w:proofErr w:type="gramStart"/>
-      <w:r>
-        <w:rPr>
-          <w:color w:val="000000"/>
-          <w:sz w:val="18"/>
-          <w:szCs w:val="18"/>
-        </w:rPr>
-        <w:t>have the ability to</w:t>
-      </w:r>
-      <w:proofErr w:type="gramEnd"/>
-      <w:r>
-        <w:rPr>
-          <w:color w:val="000000"/>
-          <w:sz w:val="18"/>
-          <w:szCs w:val="18"/>
-        </w:rPr>
-        <w:t xml:space="preserve"> grasp new concepts and apply them quickly, I am a fairly creative and a good abstract thinker, an enthusiastic coder</w:t>
-      </w:r>
-      <w:r>
-        <w:rPr>
-          <w:sz w:val="18"/>
-          <w:szCs w:val="18"/>
-        </w:rPr>
-        <w:t>,</w:t>
-      </w:r>
-      <w:r>
-        <w:rPr>
-          <w:color w:val="000000"/>
-          <w:sz w:val="18"/>
-          <w:szCs w:val="18"/>
-        </w:rPr>
-        <w:t xml:space="preserve"> and can scrutinize code very fast. I also like to challenge myself with varied difficult tasks in real life and I wish to bring all these skill sets to your organization. My expectations </w:t>
-      </w:r>
-      <w:r>
-        <w:rPr>
-          <w:sz w:val="18"/>
-          <w:szCs w:val="18"/>
-        </w:rPr>
-        <w:t>from</w:t>
-      </w:r>
-      <w:r>
-        <w:rPr>
-          <w:color w:val="000000"/>
-          <w:sz w:val="18"/>
-          <w:szCs w:val="18"/>
-        </w:rPr>
-        <w:t xml:space="preserve"> this job </w:t>
-      </w:r>
-      <w:r>
-        <w:rPr>
-          <w:sz w:val="18"/>
-          <w:szCs w:val="18"/>
-        </w:rPr>
-        <w:t>are to</w:t>
-      </w:r>
-      <w:r>
-        <w:rPr>
-          <w:color w:val="000000"/>
-          <w:sz w:val="18"/>
-          <w:szCs w:val="18"/>
-        </w:rPr>
-        <w:t xml:space="preserve"> gain relevant work </w:t>
-      </w:r>
-      <w:r>
-        <w:rPr>
-          <w:sz w:val="18"/>
-          <w:szCs w:val="18"/>
-        </w:rPr>
-        <w:t>experience</w:t>
-      </w:r>
-      <w:r>
-        <w:rPr>
-          <w:color w:val="000000"/>
-          <w:sz w:val="18"/>
-          <w:szCs w:val="18"/>
-        </w:rPr>
-        <w:t xml:space="preserve"> and encounter challenging problems that </w:t>
-      </w:r>
-      <w:r>
-        <w:rPr>
-          <w:sz w:val="18"/>
-          <w:szCs w:val="18"/>
-        </w:rPr>
-        <w:t>need</w:t>
-      </w:r>
-      <w:r>
-        <w:rPr>
-          <w:color w:val="000000"/>
-          <w:sz w:val="18"/>
-          <w:szCs w:val="18"/>
-        </w:rPr>
-        <w:t xml:space="preserve"> solving.</w:t>
-      </w:r>
-    </w:p>
-    <w:p>
-      <w:pPr>
         <w:pBdr>
           <w:top w:val="nil"/>
           <w:left w:val="nil"/>
@@ -461,6 +281,13 @@
       </w:r>
       <w:r>
         <w:rPr>
+          <w:sz w:val="20"/>
+          <w:szCs w:val="20"/>
+        </w:rPr>
+        <w:t xml:space="preserve"> </w:t>
+      </w:r>
+      <w:r>
+        <w:rPr>
           <w:b/>
           <w:i/>
           <w:sz w:val="20"/>
@@ -497,6 +324,13 @@
       </w:r>
       <w:r>
         <w:rPr>
+          <w:sz w:val="18"/>
+          <w:szCs w:val="18"/>
+        </w:rPr>
+        <w:t xml:space="preserve"> </w:t>
+      </w:r>
+      <w:r>
+        <w:rPr>
           <w:b/>
           <w:i/>
           <w:sz w:val="20"/>
@@ -515,8 +349,8 @@
     <w:p>
       <w:pPr>
         <w:rPr>
-          <w:sz w:val="16"/>
-          <w:szCs w:val="16"/>
+          <w:sz w:val="8"/>
+          <w:szCs w:val="8"/>
         </w:rPr>
       </w:pPr>
     </w:p>
@@ -570,14 +404,7 @@
           <w:sz w:val="18"/>
           <w:szCs w:val="18"/>
         </w:rPr>
-        <w:t>Jadavpur University (West Bengal)</w:t>
-      </w:r>
-      <w:r>
-        <w:rPr>
-          <w:sz w:val="18"/>
-          <w:szCs w:val="18"/>
-        </w:rPr>
-        <w:t xml:space="preserve"> ranked 9</w:t>
+        <w:t>Jadavpur University (West Bengal) ranked 9</w:t>
       </w:r>
       <w:r>
         <w:rPr>
@@ -642,8 +469,8 @@
           <w:highlight w:val="yellow"/>
         </w:rPr>
       </w:pPr>
-      <w:bookmarkStart w:id="0" w:name="_heading=h.b0ebvbk9231z" w:colFirst="0" w:colLast="0"/>
-      <w:bookmarkEnd w:id="0"/>
+      <w:bookmarkStart w:id="1" w:name="_heading=h.b0ebvbk9231z" w:colFirst="0" w:colLast="0"/>
+      <w:bookmarkEnd w:id="1"/>
       <w:r>
         <w:rPr>
           <w:highlight w:val="yellow"/>
@@ -654,19 +481,41 @@
     <w:p>
       <w:pPr>
         <w:pStyle w:val="Heading1"/>
-        <w:rPr>
-          <w:sz w:val="18"/>
-          <w:szCs w:val="18"/>
-        </w:rPr>
-      </w:pPr>
-      <w:bookmarkStart w:id="1" w:name="_heading=h.kvs29muop78t" w:colFirst="0" w:colLast="0"/>
-      <w:bookmarkEnd w:id="1"/>
-      <w:r>
-        <w:rPr>
-          <w:sz w:val="18"/>
-          <w:szCs w:val="18"/>
-        </w:rPr>
-        <w:t xml:space="preserve">Neural Networks &amp; Deep Learning, Deep Reinforcement Learning-Robotics, Data Center Scale Computing-Methods Systems &amp; Techniques, Chaotic Dynamics, Numerical Linear Algebra. </w:t>
+        <w:jc w:val="both"/>
+        <w:rPr>
+          <w:sz w:val="18"/>
+          <w:szCs w:val="18"/>
+        </w:rPr>
+      </w:pPr>
+      <w:bookmarkStart w:id="2" w:name="_heading=h.kvs29muop78t" w:colFirst="0" w:colLast="0"/>
+      <w:bookmarkEnd w:id="2"/>
+      <w:r>
+        <w:rPr>
+          <w:sz w:val="18"/>
+          <w:szCs w:val="18"/>
+        </w:rPr>
+        <w:t>Neural Networks &amp; Deep Learning, Deep Reinforcement Learning</w:t>
+      </w:r>
+      <w:r>
+        <w:rPr>
+          <w:sz w:val="18"/>
+          <w:szCs w:val="18"/>
+        </w:rPr>
+        <w:t xml:space="preserve">, Advanced </w:t>
+      </w:r>
+      <w:r>
+        <w:rPr>
+          <w:sz w:val="18"/>
+          <w:szCs w:val="18"/>
+        </w:rPr>
+        <w:t>Robotics, Data Center Scale Computing-Methods Systems &amp; Techniques, Chaotic Dynamics, Numerical Linear Algebra</w:t>
+      </w:r>
+      <w:r>
+        <w:rPr>
+          <w:sz w:val="18"/>
+          <w:szCs w:val="18"/>
+        </w:rPr>
+        <w:t>, Foundations of Quantum Engineering, Advanced topics in Computer Vision, Linux system administration, Computer Security and Ethical Hacking.</w:t>
       </w:r>
     </w:p>
     <w:p>
@@ -744,8 +593,8 @@
           <w:szCs w:val="20"/>
         </w:rPr>
       </w:pPr>
-      <w:bookmarkStart w:id="2" w:name="_heading=h.kljuy5veotnj" w:colFirst="0" w:colLast="0"/>
-      <w:bookmarkEnd w:id="2"/>
+      <w:bookmarkStart w:id="3" w:name="_heading=h.kljuy5veotnj" w:colFirst="0" w:colLast="0"/>
+      <w:bookmarkEnd w:id="3"/>
       <w:r>
         <w:rPr>
           <w:highlight w:val="yellow"/>
@@ -832,7 +681,6 @@
         <w:tabs>
           <w:tab w:val="left" w:pos="9319"/>
         </w:tabs>
-        <w:spacing w:before="105"/>
         <w:ind w:left="100"/>
         <w:jc w:val="both"/>
         <w:rPr>
@@ -872,17 +720,115 @@
         <w:rPr>
           <w:b/>
           <w:i/>
-          <w:sz w:val="20"/>
-          <w:szCs w:val="20"/>
-        </w:rPr>
-        <w:t>Summer 2023 Intern.</w:t>
+        </w:rPr>
+        <w:t xml:space="preserve"> </w:t>
       </w:r>
       <w:r>
         <w:rPr>
           <w:b/>
           <w:i/>
-        </w:rPr>
-        <w:tab/>
+          <w:sz w:val="20"/>
+          <w:szCs w:val="20"/>
+        </w:rPr>
+        <w:t>Summer 2023 Intern.</w:t>
+      </w:r>
+      <w:r>
+        <w:rPr>
+          <w:b/>
+          <w:i/>
+        </w:rPr>
+        <w:t xml:space="preserve"> </w:t>
+      </w:r>
+      <w:r>
+        <w:rPr>
+          <w:sz w:val="18"/>
+          <w:szCs w:val="18"/>
+        </w:rPr>
+        <w:t>Created a verification environment for testing the 5G Base station</w:t>
+      </w:r>
+      <w:r>
+        <w:rPr>
+          <w:sz w:val="18"/>
+          <w:szCs w:val="18"/>
+        </w:rPr>
+        <w:t>’s</w:t>
+      </w:r>
+      <w:r>
+        <w:rPr>
+          <w:sz w:val="18"/>
+          <w:szCs w:val="18"/>
+        </w:rPr>
+        <w:t xml:space="preserve"> MAC layer and establishing </w:t>
+      </w:r>
+      <w:r>
+        <w:rPr>
+          <w:sz w:val="18"/>
+          <w:szCs w:val="18"/>
+        </w:rPr>
+        <w:t>a</w:t>
+      </w:r>
+      <w:r>
+        <w:rPr>
+          <w:sz w:val="18"/>
+          <w:szCs w:val="18"/>
+        </w:rPr>
+        <w:t xml:space="preserve"> prototype unit</w:t>
+      </w:r>
+      <w:r>
+        <w:rPr>
+          <w:sz w:val="18"/>
+          <w:szCs w:val="18"/>
+        </w:rPr>
+        <w:t xml:space="preserve"> test </w:t>
+      </w:r>
+      <w:r>
+        <w:rPr>
+          <w:sz w:val="18"/>
+          <w:szCs w:val="18"/>
+        </w:rPr>
+        <w:t xml:space="preserve">and </w:t>
+      </w:r>
+      <w:r>
+        <w:rPr>
+          <w:sz w:val="18"/>
+          <w:szCs w:val="18"/>
+        </w:rPr>
+        <w:t xml:space="preserve">a </w:t>
+      </w:r>
+      <w:r>
+        <w:rPr>
+          <w:sz w:val="18"/>
+          <w:szCs w:val="18"/>
+        </w:rPr>
+        <w:t xml:space="preserve">test      </w:t>
+      </w:r>
+      <w:r>
+        <w:rPr>
+          <w:sz w:val="18"/>
+          <w:szCs w:val="18"/>
+        </w:rPr>
+        <w:t>development workflow. This experience deepened my proficiency in Python modules such as Pytest framework, logging, and</w:t>
+      </w:r>
+      <w:r>
+        <w:rPr>
+          <w:sz w:val="18"/>
+          <w:szCs w:val="18"/>
+        </w:rPr>
+        <w:t xml:space="preserve"> </w:t>
+      </w:r>
+      <w:r>
+        <w:rPr>
+          <w:sz w:val="18"/>
+          <w:szCs w:val="18"/>
+        </w:rPr>
+        <w:t xml:space="preserve"> </w:t>
+      </w:r>
+      <w:r>
+        <w:rPr>
+          <w:sz w:val="18"/>
+          <w:szCs w:val="18"/>
+        </w:rPr>
+        <w:t>subprocess. Additionally, I expanded my expertise in utilizing Gerrit and Git for seamless collaboration.</w:t>
       </w:r>
     </w:p>
     <w:p>
@@ -915,6 +861,9 @@
         <w:t xml:space="preserve">    </w:t>
       </w:r>
       <w:r>
+        <w:t xml:space="preserve">   </w:t>
+      </w:r>
+      <w:r>
         <w:rPr>
           <w:b/>
           <w:i/>
@@ -927,7 +876,7 @@
     <w:p>
       <w:pPr>
         <w:spacing w:before="3" w:line="246" w:lineRule="auto"/>
-        <w:ind w:left="283" w:right="143"/>
+        <w:ind w:right="143"/>
         <w:jc w:val="both"/>
         <w:rPr>
           <w:sz w:val="18"/>
@@ -939,7 +888,46 @@
           <w:sz w:val="18"/>
           <w:szCs w:val="18"/>
         </w:rPr>
-        <w:t>Designed, implemented, and tested Uplink Control Channel for 5G Base Stations. Provided frequent guidance, feedback &amp; communicated project goals to new team members. Also, read &amp; researched new topics in 5G Networks</w:t>
+        <w:t xml:space="preserve">  </w:t>
+      </w:r>
+      <w:r>
+        <w:rPr>
+          <w:sz w:val="18"/>
+          <w:szCs w:val="18"/>
+        </w:rPr>
+        <w:t xml:space="preserve">Designed, implemented, and tested Uplink Control Channel for 5G Base Stations. Provided frequent guidance, feedback &amp; </w:t>
+      </w:r>
+      <w:r>
+        <w:rPr>
+          <w:sz w:val="18"/>
+          <w:szCs w:val="18"/>
+        </w:rPr>
+        <w:t xml:space="preserve">    </w:t>
+      </w:r>
+    </w:p>
+    <w:p>
+      <w:pPr>
+        <w:spacing w:before="3" w:line="246" w:lineRule="auto"/>
+        <w:ind w:right="143"/>
+        <w:jc w:val="both"/>
+        <w:rPr>
+          <w:sz w:val="18"/>
+          <w:szCs w:val="18"/>
+        </w:rPr>
+      </w:pPr>
+      <w:r>
+        <w:rPr>
+          <w:sz w:val="18"/>
+          <w:szCs w:val="18"/>
+        </w:rPr>
+        <w:t xml:space="preserve">  </w:t>
+      </w:r>
+      <w:r>
+        <w:rPr>
+          <w:sz w:val="18"/>
+          <w:szCs w:val="18"/>
+        </w:rPr>
+        <w:t>communicated project goals to new team members. Also, read &amp; researched new topics in 5G Networks</w:t>
       </w:r>
       <w:r>
         <w:rPr>
@@ -953,7 +941,55 @@
           <w:sz w:val="18"/>
           <w:szCs w:val="18"/>
         </w:rPr>
-        <w:t xml:space="preserve"> to improve existing algorithms, often by introducing machine </w:t>
+        <w:t xml:space="preserve"> to improve </w:t>
+      </w:r>
+      <w:proofErr w:type="gramStart"/>
+      <w:r>
+        <w:rPr>
+          <w:sz w:val="18"/>
+          <w:szCs w:val="18"/>
+        </w:rPr>
+        <w:t>existing</w:t>
+      </w:r>
+      <w:proofErr w:type="gramEnd"/>
+      <w:r>
+        <w:rPr>
+          <w:sz w:val="18"/>
+          <w:szCs w:val="18"/>
+        </w:rPr>
+        <w:t xml:space="preserve"> </w:t>
+      </w:r>
+      <w:r>
+        <w:rPr>
+          <w:sz w:val="18"/>
+          <w:szCs w:val="18"/>
+        </w:rPr>
+        <w:t xml:space="preserve"> </w:t>
+      </w:r>
+    </w:p>
+    <w:p>
+      <w:pPr>
+        <w:spacing w:before="3" w:line="246" w:lineRule="auto"/>
+        <w:ind w:right="143"/>
+        <w:jc w:val="both"/>
+        <w:rPr>
+          <w:sz w:val="18"/>
+          <w:szCs w:val="18"/>
+        </w:rPr>
+      </w:pPr>
+      <w:r>
+        <w:rPr>
+          <w:sz w:val="18"/>
+          <w:szCs w:val="18"/>
+        </w:rPr>
+        <w:t xml:space="preserve">  </w:t>
+      </w:r>
+      <w:r>
+        <w:rPr>
+          <w:sz w:val="18"/>
+          <w:szCs w:val="18"/>
+        </w:rPr>
+        <w:t xml:space="preserve">algorithms, often by introducing machine </w:t>
       </w:r>
       <w:r>
         <w:rPr>
@@ -1060,7 +1096,7 @@
           <w:u w:val="single"/>
         </w:rPr>
       </w:pPr>
-      <w:hyperlink r:id="rId7">
+      <w:hyperlink r:id="rId10">
         <w:r>
           <w:rPr>
             <w:color w:val="1155CC"/>
@@ -1093,8 +1129,8 @@
         <w:pStyle w:val="Heading1"/>
         <w:spacing w:before="1"/>
       </w:pPr>
-      <w:bookmarkStart w:id="3" w:name="_heading=h.946jswd0j3q" w:colFirst="0" w:colLast="0"/>
-      <w:bookmarkEnd w:id="3"/>
+      <w:bookmarkStart w:id="4" w:name="_heading=h.946jswd0j3q" w:colFirst="0" w:colLast="0"/>
+      <w:bookmarkEnd w:id="4"/>
       <w:r>
         <w:rPr>
           <w:highlight w:val="yellow"/>
@@ -1183,55 +1219,103 @@
           <w:sz w:val="18"/>
           <w:szCs w:val="18"/>
         </w:rPr>
-        <w:t xml:space="preserve">Python, C, C++, Algorithm &amp; Data Structure - Regularly practice coding from online platforms like </w:t>
-      </w:r>
-      <w:proofErr w:type="spellStart"/>
-      <w:r>
-        <w:rPr>
-          <w:sz w:val="18"/>
-          <w:szCs w:val="18"/>
-        </w:rPr>
-        <w:t>LeetCode</w:t>
-      </w:r>
-      <w:proofErr w:type="spellEnd"/>
-      <w:r>
-        <w:rPr>
-          <w:sz w:val="18"/>
-          <w:szCs w:val="18"/>
-        </w:rPr>
-        <w:t xml:space="preserve">, </w:t>
-      </w:r>
-      <w:proofErr w:type="spellStart"/>
-      <w:r>
-        <w:rPr>
-          <w:sz w:val="18"/>
-          <w:szCs w:val="18"/>
-        </w:rPr>
-        <w:t>GeeksForGeeks</w:t>
-      </w:r>
-      <w:proofErr w:type="spellEnd"/>
-      <w:r>
-        <w:rPr>
-          <w:sz w:val="18"/>
-          <w:szCs w:val="18"/>
-        </w:rPr>
-        <w:t xml:space="preserve">, and </w:t>
-      </w:r>
-      <w:proofErr w:type="spellStart"/>
-      <w:r>
-        <w:rPr>
-          <w:sz w:val="18"/>
-          <w:szCs w:val="18"/>
-        </w:rPr>
-        <w:t>CodeChef</w:t>
-      </w:r>
-      <w:proofErr w:type="spellEnd"/>
-      <w:r>
-        <w:rPr>
-          <w:sz w:val="18"/>
-          <w:szCs w:val="18"/>
-        </w:rPr>
-        <w:t>. Deep Neural Networks, and Reinforcement Learning.</w:t>
+        <w:t xml:space="preserve">Python, C, C++, Algorithm &amp; Data Structure - Regularly </w:t>
+      </w:r>
+      <w:r>
+        <w:rPr>
+          <w:sz w:val="18"/>
+          <w:szCs w:val="18"/>
+        </w:rPr>
+        <w:t>use</w:t>
+      </w:r>
+      <w:r>
+        <w:rPr>
+          <w:sz w:val="18"/>
+          <w:szCs w:val="18"/>
+        </w:rPr>
+        <w:t xml:space="preserve"> online </w:t>
+      </w:r>
+      <w:r>
+        <w:rPr>
+          <w:sz w:val="18"/>
+          <w:szCs w:val="18"/>
+        </w:rPr>
+        <w:t xml:space="preserve">coding </w:t>
+      </w:r>
+      <w:r>
+        <w:rPr>
+          <w:sz w:val="18"/>
+          <w:szCs w:val="18"/>
+        </w:rPr>
+        <w:t>platforms like LeetCode</w:t>
+      </w:r>
+      <w:r>
+        <w:rPr>
+          <w:sz w:val="18"/>
+          <w:szCs w:val="18"/>
+        </w:rPr>
+        <w:t xml:space="preserve"> </w:t>
+      </w:r>
+      <w:r>
+        <w:rPr>
+          <w:sz w:val="18"/>
+          <w:szCs w:val="18"/>
+        </w:rPr>
+        <w:t xml:space="preserve">and </w:t>
+      </w:r>
+      <w:r>
+        <w:rPr>
+          <w:sz w:val="18"/>
+          <w:szCs w:val="18"/>
+        </w:rPr>
+        <w:t>Code Chef</w:t>
+      </w:r>
+      <w:r>
+        <w:rPr>
+          <w:sz w:val="18"/>
+          <w:szCs w:val="18"/>
+        </w:rPr>
+        <w:t xml:space="preserve">. </w:t>
+      </w:r>
+    </w:p>
+    <w:p>
+      <w:pPr>
+        <w:numPr>
+          <w:ilvl w:val="0"/>
+          <w:numId w:val="5"/>
+        </w:numPr>
+        <w:tabs>
+          <w:tab w:val="left" w:pos="821"/>
+        </w:tabs>
+        <w:spacing w:before="4"/>
+        <w:rPr>
+          <w:sz w:val="18"/>
+          <w:szCs w:val="18"/>
+        </w:rPr>
+      </w:pPr>
+      <w:r>
+        <w:rPr>
+          <w:sz w:val="18"/>
+          <w:szCs w:val="18"/>
+        </w:rPr>
+        <w:t>Deep Learning, Computer Vision, NLP, Reinforcement Learning, Machine Learning.</w:t>
+      </w:r>
+    </w:p>
+    <w:p>
+      <w:pPr>
+        <w:spacing w:before="1"/>
+        <w:ind w:left="141"/>
+        <w:rPr>
+          <w:sz w:val="20"/>
+          <w:szCs w:val="20"/>
+        </w:rPr>
+      </w:pPr>
+      <w:r>
+        <w:rPr>
+          <w:sz w:val="20"/>
+          <w:szCs w:val="20"/>
+        </w:rPr>
+        <w:t>Intermediate Skills</w:t>
       </w:r>
     </w:p>
     <w:p>
@@ -1280,40 +1364,7 @@
           <w:sz w:val="18"/>
           <w:szCs w:val="18"/>
         </w:rPr>
-        <w:t xml:space="preserve">System Design - Books read, “System Design Interview by Alex Xu”, and “Designing Data-Intensive Applications by Martin </w:t>
-      </w:r>
-      <w:proofErr w:type="spellStart"/>
-      <w:r>
-        <w:rPr>
-          <w:sz w:val="18"/>
-          <w:szCs w:val="18"/>
-        </w:rPr>
-        <w:t>Kleppmann</w:t>
-      </w:r>
-      <w:proofErr w:type="spellEnd"/>
-      <w:r>
-        <w:rPr>
-          <w:sz w:val="18"/>
-          <w:szCs w:val="18"/>
-        </w:rPr>
-        <w:t>”.</w:t>
-      </w:r>
-    </w:p>
-    <w:p>
-      <w:pPr>
-        <w:spacing w:before="1"/>
-        <w:ind w:left="141"/>
-        <w:rPr>
-          <w:sz w:val="20"/>
-          <w:szCs w:val="20"/>
-        </w:rPr>
-      </w:pPr>
-      <w:r>
-        <w:rPr>
-          <w:sz w:val="20"/>
-          <w:szCs w:val="20"/>
-        </w:rPr>
-        <w:t>Intermediate Skills</w:t>
+        <w:t>System Design - Books read, “System Design Interview by Alex Xu”, and “Designing Data-Intensive Applications by Martin Kleppmann”.</w:t>
       </w:r>
     </w:p>
     <w:p>
@@ -1326,57 +1377,17 @@
           <w:tab w:val="left" w:pos="820"/>
           <w:tab w:val="left" w:pos="821"/>
         </w:tabs>
-        <w:spacing w:before="4"/>
-        <w:rPr>
-          <w:sz w:val="18"/>
-          <w:szCs w:val="18"/>
-        </w:rPr>
-      </w:pPr>
-      <w:r>
-        <w:rPr>
-          <w:sz w:val="18"/>
-          <w:szCs w:val="18"/>
-        </w:rPr>
-        <w:t>Machine Learning, Computer Vision, NLP.</w:t>
-      </w:r>
-    </w:p>
-    <w:p>
-      <w:pPr>
-        <w:numPr>
-          <w:ilvl w:val="0"/>
-          <w:numId w:val="4"/>
-        </w:numPr>
-        <w:tabs>
-          <w:tab w:val="left" w:pos="820"/>
-          <w:tab w:val="left" w:pos="821"/>
-        </w:tabs>
-        <w:rPr>
-          <w:sz w:val="18"/>
-          <w:szCs w:val="18"/>
-        </w:rPr>
-      </w:pPr>
-      <w:r>
-        <w:rPr>
-          <w:sz w:val="18"/>
-          <w:szCs w:val="18"/>
-        </w:rPr>
-        <w:t xml:space="preserve">Computer Organization, DBMS - NPTEL Video Lectures, Hadoop, </w:t>
-      </w:r>
-      <w:proofErr w:type="spellStart"/>
-      <w:r>
-        <w:rPr>
-          <w:sz w:val="18"/>
-          <w:szCs w:val="18"/>
-        </w:rPr>
-        <w:t>PySpark</w:t>
-      </w:r>
-      <w:proofErr w:type="spellEnd"/>
-      <w:r>
-        <w:rPr>
-          <w:sz w:val="18"/>
-          <w:szCs w:val="18"/>
-        </w:rPr>
-        <w:t xml:space="preserve">, Kubernetes, Docker. </w:t>
+        <w:rPr>
+          <w:sz w:val="18"/>
+          <w:szCs w:val="18"/>
+        </w:rPr>
+      </w:pPr>
+      <w:r>
+        <w:rPr>
+          <w:sz w:val="18"/>
+          <w:szCs w:val="18"/>
+        </w:rPr>
+        <w:t xml:space="preserve">Computer Organization, DBMS - NPTEL Video Lectures, Hadoop, PySpark, Kubernetes, Docker. </w:t>
       </w:r>
     </w:p>
     <w:p>
@@ -1465,7 +1476,7 @@
         <w:tab/>
         <w:t xml:space="preserve">[Code Link] </w:t>
       </w:r>
-      <w:hyperlink r:id="rId8">
+      <w:hyperlink r:id="rId11">
         <w:r>
           <w:rPr>
             <w:color w:val="0462C1"/>
@@ -1491,9 +1502,16 @@
           <w:sz w:val="18"/>
           <w:szCs w:val="18"/>
         </w:rPr>
+        <w:t xml:space="preserve">  </w:t>
+      </w:r>
+      <w:r>
+        <w:rPr>
+          <w:sz w:val="18"/>
+          <w:szCs w:val="18"/>
+        </w:rPr>
         <w:t xml:space="preserve">[Website Link] </w:t>
       </w:r>
-      <w:hyperlink r:id="rId9">
+      <w:hyperlink r:id="rId12">
         <w:r>
           <w:rPr>
             <w:color w:val="0462C1"/>
@@ -1510,52 +1528,49 @@
         <w:spacing w:before="2"/>
         <w:ind w:right="-15" w:firstLine="720"/>
         <w:rPr>
+          <w:sz w:val="18"/>
+          <w:szCs w:val="18"/>
+        </w:rPr>
+      </w:pPr>
+      <w:r>
+        <w:rPr>
+          <w:sz w:val="18"/>
+          <w:szCs w:val="18"/>
+        </w:rPr>
+        <w:t xml:space="preserve">Built a dummy restaurant website for both PC &amp; mobile users. (Coursera’s Assignment) </w:t>
+      </w:r>
+    </w:p>
+    <w:p>
+      <w:pPr>
+        <w:spacing w:before="2"/>
+        <w:ind w:left="708" w:right="-15"/>
+        <w:rPr>
           <w:sz w:val="16"/>
           <w:szCs w:val="16"/>
         </w:rPr>
       </w:pPr>
-    </w:p>
-    <w:p>
-      <w:pPr>
-        <w:spacing w:before="2"/>
-        <w:ind w:right="-15" w:firstLine="720"/>
-        <w:rPr>
-          <w:sz w:val="18"/>
-          <w:szCs w:val="18"/>
-        </w:rPr>
-      </w:pPr>
-      <w:r>
-        <w:rPr>
-          <w:sz w:val="18"/>
-          <w:szCs w:val="18"/>
-        </w:rPr>
-        <w:t xml:space="preserve">Built a dummy restaurant website for both PC &amp; mobile users. (Coursera’s Assignment) </w:t>
-      </w:r>
-    </w:p>
-    <w:p>
-      <w:pPr>
-        <w:spacing w:before="2"/>
-        <w:ind w:left="708" w:right="-15"/>
+      <w:r>
+        <w:rPr>
+          <w:sz w:val="18"/>
+          <w:szCs w:val="18"/>
+        </w:rPr>
+        <w:t xml:space="preserve">  </w:t>
+      </w:r>
+      <w:r>
+        <w:rPr>
+          <w:sz w:val="18"/>
+          <w:szCs w:val="18"/>
+        </w:rPr>
+        <w:t>[Code Link]</w:t>
+      </w:r>
+      <w:r>
         <w:rPr>
           <w:sz w:val="16"/>
           <w:szCs w:val="16"/>
         </w:rPr>
-      </w:pPr>
-      <w:r>
-        <w:rPr>
-          <w:sz w:val="18"/>
-          <w:szCs w:val="18"/>
-        </w:rPr>
-        <w:t>[Code Link]</w:t>
-      </w:r>
-      <w:r>
-        <w:rPr>
-          <w:sz w:val="16"/>
-          <w:szCs w:val="16"/>
-        </w:rPr>
         <w:t xml:space="preserve"> </w:t>
       </w:r>
-      <w:hyperlink r:id="rId10">
+      <w:hyperlink r:id="rId13">
         <w:r>
           <w:rPr>
             <w:color w:val="0462C1"/>
@@ -1581,9 +1596,16 @@
           <w:sz w:val="18"/>
           <w:szCs w:val="18"/>
         </w:rPr>
+        <w:t xml:space="preserve">  </w:t>
+      </w:r>
+      <w:r>
+        <w:rPr>
+          <w:sz w:val="18"/>
+          <w:szCs w:val="18"/>
+        </w:rPr>
         <w:t xml:space="preserve">[Website Link] </w:t>
       </w:r>
-      <w:hyperlink r:id="rId11">
+      <w:hyperlink r:id="rId14">
         <w:r>
           <w:rPr>
             <w:color w:val="0462C1"/>
@@ -1600,8 +1622,8 @@
         <w:spacing w:before="1"/>
         <w:ind w:left="708"/>
         <w:rPr>
-          <w:sz w:val="16"/>
-          <w:szCs w:val="16"/>
+          <w:sz w:val="8"/>
+          <w:szCs w:val="8"/>
         </w:rPr>
       </w:pPr>
     </w:p>
@@ -1645,15 +1667,9 @@
         <w:spacing w:before="8"/>
         <w:ind w:left="141"/>
         <w:rPr>
-          <w:sz w:val="16"/>
-          <w:szCs w:val="16"/>
-        </w:rPr>
-        <w:sectPr>
-          <w:pgSz w:w="12240" w:h="15840"/>
-          <w:pgMar w:top="640" w:right="580" w:bottom="280" w:left="620" w:header="360" w:footer="360" w:gutter="0"/>
-          <w:pgNumType w:start="1"/>
-          <w:cols w:space="720"/>
-        </w:sectPr>
+          <w:sz w:val="18"/>
+          <w:szCs w:val="18"/>
+        </w:rPr>
       </w:pPr>
       <w:r>
         <w:rPr>
@@ -1665,10 +1681,11 @@
     </w:p>
     <w:p>
       <w:pPr>
-        <w:spacing w:before="4"/>
-        <w:rPr>
-          <w:sz w:val="21"/>
-          <w:szCs w:val="21"/>
+        <w:spacing w:before="8"/>
+        <w:ind w:left="141"/>
+        <w:rPr>
+          <w:sz w:val="8"/>
+          <w:szCs w:val="8"/>
         </w:rPr>
       </w:pPr>
     </w:p>
@@ -1689,23 +1706,7 @@
           <w:sz w:val="18"/>
           <w:szCs w:val="18"/>
         </w:rPr>
-        <w:t xml:space="preserve">3. Participated in social </w:t>
-      </w:r>
-      <w:proofErr w:type="gramStart"/>
-      <w:r>
-        <w:rPr>
-          <w:sz w:val="18"/>
-          <w:szCs w:val="18"/>
-        </w:rPr>
-        <w:t>work, and</w:t>
-      </w:r>
-      <w:proofErr w:type="gramEnd"/>
-      <w:r>
-        <w:rPr>
-          <w:sz w:val="18"/>
-          <w:szCs w:val="18"/>
-        </w:rPr>
-        <w:t xml:space="preserve"> created study materials for underprivileged children in collaboration with IIM Calcutta.</w:t>
+        <w:t>3. Participated in social work and created study materials for underprivileged children in collaboration with IIM Calcutta.</w:t>
       </w:r>
       <w:r>
         <w:rPr>
@@ -1714,7 +1715,7 @@
         </w:rPr>
         <w:t xml:space="preserve"> </w:t>
       </w:r>
-      <w:hyperlink r:id="rId12">
+      <w:hyperlink r:id="rId15">
         <w:r>
           <w:rPr>
             <w:color w:val="0462C1"/>
@@ -1728,11 +1729,26 @@
     </w:p>
     <w:p>
       <w:pPr>
+        <w:spacing w:before="8"/>
+        <w:rPr>
+          <w:sz w:val="16"/>
+          <w:szCs w:val="16"/>
+        </w:rPr>
+        <w:sectPr>
+          <w:pgSz w:w="12240" w:h="15840"/>
+          <w:pgMar w:top="640" w:right="580" w:bottom="280" w:left="620" w:header="360" w:footer="360" w:gutter="0"/>
+          <w:pgNumType w:start="1"/>
+          <w:cols w:space="720"/>
+        </w:sectPr>
+      </w:pPr>
+    </w:p>
+    <w:p>
+      <w:pPr>
         <w:tabs>
           <w:tab w:val="left" w:pos="303"/>
         </w:tabs>
         <w:spacing w:before="1"/>
-        <w:ind w:left="141" w:right="-15"/>
+        <w:ind w:right="-15"/>
         <w:rPr>
           <w:sz w:val="16"/>
           <w:szCs w:val="16"/>
@@ -1770,7 +1786,7 @@
           <w:szCs w:val="16"/>
         </w:rPr>
       </w:pPr>
-      <w:hyperlink r:id="rId13">
+      <w:hyperlink r:id="rId16">
         <w:r>
           <w:rPr>
             <w:color w:val="0462C1"/>
@@ -1789,7 +1805,7 @@
         </w:rPr>
         <w:t xml:space="preserve"> </w:t>
       </w:r>
-      <w:hyperlink r:id="rId14">
+      <w:hyperlink r:id="rId17">
         <w:r>
           <w:rPr>
             <w:color w:val="0462C1"/>
@@ -1806,8 +1822,8 @@
         <w:spacing w:before="6"/>
         <w:ind w:left="141"/>
         <w:rPr>
-          <w:sz w:val="16"/>
-          <w:szCs w:val="16"/>
+          <w:sz w:val="8"/>
+          <w:szCs w:val="8"/>
         </w:rPr>
       </w:pPr>
     </w:p>
@@ -1835,15 +1851,13 @@
         </w:rPr>
         <w:t xml:space="preserve">5. Sometimes I participate in Competitive Coding (Best </w:t>
       </w:r>
-      <w:proofErr w:type="spellStart"/>
-      <w:r>
-        <w:rPr>
-          <w:sz w:val="18"/>
-          <w:szCs w:val="18"/>
-        </w:rPr>
-        <w:t>CodeChef</w:t>
-      </w:r>
-      <w:proofErr w:type="spellEnd"/>
+      <w:r>
+        <w:rPr>
+          <w:sz w:val="18"/>
+          <w:szCs w:val="18"/>
+        </w:rPr>
+        <w:t>Code Chef</w:t>
+      </w:r>
       <w:r>
         <w:rPr>
           <w:sz w:val="18"/>
@@ -1851,7 +1865,7 @@
         </w:rPr>
         <w:t xml:space="preserve"> Global Rank ~ 314 out of 11809 [April Challenge 2019]). </w:t>
       </w:r>
-      <w:hyperlink r:id="rId15">
+      <w:hyperlink r:id="rId18">
         <w:r>
           <w:rPr>
             <w:color w:val="0462C1"/>
@@ -1884,16 +1898,272 @@
         <w:rPr>
           <w:highlight w:val="yellow"/>
         </w:rPr>
-        <w:t>TECHNICAL CERTIFICATIONS/PAPERS/PUBLICATIONS</w:t>
-      </w:r>
+        <w:t>TECHNICAL PAPERS/PUBLICATIONS</w:t>
+      </w:r>
+    </w:p>
+    <w:p>
+      <w:pPr>
+        <w:pStyle w:val="Heading1"/>
+        <w:rPr>
+          <w:sz w:val="8"/>
+          <w:szCs w:val="8"/>
+        </w:rPr>
+      </w:pPr>
     </w:p>
     <w:p>
       <w:pPr>
         <w:pStyle w:val="Heading2"/>
-        <w:numPr>
-          <w:ilvl w:val="0"/>
-          <w:numId w:val="7"/>
-        </w:numPr>
+        <w:tabs>
+          <w:tab w:val="left" w:pos="318"/>
+        </w:tabs>
+        <w:ind w:left="0" w:firstLine="0"/>
+        <w:rPr>
+          <w:sz w:val="20"/>
+          <w:szCs w:val="20"/>
+        </w:rPr>
+      </w:pPr>
+      <w:r>
+        <w:rPr>
+          <w:sz w:val="20"/>
+          <w:szCs w:val="20"/>
+        </w:rPr>
+        <w:t xml:space="preserve">  </w:t>
+      </w:r>
+      <w:r>
+        <w:rPr>
+          <w:sz w:val="20"/>
+          <w:szCs w:val="20"/>
+        </w:rPr>
+        <w:t xml:space="preserve">Modelling the learning </w:t>
+      </w:r>
+      <w:r>
+        <w:rPr>
+          <w:sz w:val="20"/>
+          <w:szCs w:val="20"/>
+        </w:rPr>
+        <w:t>of</w:t>
+      </w:r>
+      <w:r>
+        <w:rPr>
+          <w:sz w:val="20"/>
+          <w:szCs w:val="20"/>
+        </w:rPr>
+        <w:t xml:space="preserve"> numbers in children</w:t>
+      </w:r>
+      <w:r>
+        <w:rPr>
+          <w:sz w:val="20"/>
+          <w:szCs w:val="20"/>
+        </w:rPr>
+        <w:t xml:space="preserve"> using reinforcement learning</w:t>
+      </w:r>
+      <w:r>
+        <w:rPr>
+          <w:sz w:val="20"/>
+          <w:szCs w:val="20"/>
+        </w:rPr>
+        <w:t xml:space="preserve"> ( Independent Study | CU Boulder )</w:t>
+      </w:r>
+    </w:p>
+    <w:p>
+      <w:pPr>
+        <w:pStyle w:val="Heading2"/>
+        <w:tabs>
+          <w:tab w:val="left" w:pos="318"/>
+        </w:tabs>
+        <w:rPr>
+          <w:color w:val="0070C0"/>
+          <w:sz w:val="16"/>
+          <w:szCs w:val="16"/>
+        </w:rPr>
+      </w:pPr>
+      <w:r>
+        <w:rPr>
+          <w:color w:val="0070C0"/>
+          <w:sz w:val="16"/>
+          <w:szCs w:val="16"/>
+        </w:rPr>
+        <w:t xml:space="preserve"> </w:t>
+      </w:r>
+      <w:hyperlink r:id="rId19" w:history="1">
+        <w:r>
+          <w:rPr>
+            <w:rStyle w:val="Hyperlink"/>
+            <w:color w:val="0070C0"/>
+            <w:sz w:val="16"/>
+            <w:szCs w:val="16"/>
+          </w:rPr>
+          <w:t>https://github.com/tirthankarCU/NLP_RL_Docker_Version</w:t>
+        </w:r>
+      </w:hyperlink>
+    </w:p>
+    <w:p>
+      <w:pPr>
+        <w:pStyle w:val="Heading2"/>
+        <w:tabs>
+          <w:tab w:val="left" w:pos="318"/>
+        </w:tabs>
+        <w:jc w:val="both"/>
+        <w:rPr>
+          <w:sz w:val="18"/>
+          <w:szCs w:val="18"/>
+        </w:rPr>
+      </w:pPr>
+      <w:r>
+        <w:rPr>
+          <w:sz w:val="18"/>
+          <w:szCs w:val="18"/>
+        </w:rPr>
+        <w:t xml:space="preserve">In this ongoing project, I'm utilizing state-of-the-art Neural Networks, including BERT and ResNet, to develop a deep </w:t>
+      </w:r>
+      <w:proofErr w:type="gramStart"/>
+      <w:r>
+        <w:rPr>
+          <w:sz w:val="18"/>
+          <w:szCs w:val="18"/>
+        </w:rPr>
+        <w:t>reinforcement</w:t>
+      </w:r>
+      <w:proofErr w:type="gramEnd"/>
+    </w:p>
+    <w:p>
+      <w:pPr>
+        <w:pStyle w:val="Heading2"/>
+        <w:tabs>
+          <w:tab w:val="left" w:pos="318"/>
+        </w:tabs>
+        <w:jc w:val="both"/>
+        <w:rPr>
+          <w:sz w:val="18"/>
+          <w:szCs w:val="18"/>
+        </w:rPr>
+      </w:pPr>
+      <w:r>
+        <w:rPr>
+          <w:sz w:val="18"/>
+          <w:szCs w:val="18"/>
+        </w:rPr>
+        <w:t>learning PPO model. The focus is on investigating the role of language in children's number learning and its potential transferability to</w:t>
+      </w:r>
+    </w:p>
+    <w:p>
+      <w:pPr>
+        <w:pStyle w:val="Heading2"/>
+        <w:tabs>
+          <w:tab w:val="left" w:pos="318"/>
+        </w:tabs>
+        <w:jc w:val="both"/>
+        <w:rPr>
+          <w:color w:val="0070C0"/>
+          <w:sz w:val="16"/>
+          <w:szCs w:val="16"/>
+        </w:rPr>
+      </w:pPr>
+      <w:r>
+        <w:rPr>
+          <w:sz w:val="18"/>
+          <w:szCs w:val="18"/>
+        </w:rPr>
+        <w:t>other tasks. My aim is to present this research at prestigious machine learning conferences like ICML</w:t>
+      </w:r>
+      <w:r>
+        <w:rPr>
+          <w:sz w:val="18"/>
+          <w:szCs w:val="18"/>
+        </w:rPr>
+        <w:t xml:space="preserve">, </w:t>
+      </w:r>
+      <w:r>
+        <w:rPr>
+          <w:sz w:val="18"/>
+          <w:szCs w:val="18"/>
+        </w:rPr>
+        <w:t>NeurIPS</w:t>
+      </w:r>
+      <w:r>
+        <w:rPr>
+          <w:sz w:val="18"/>
+          <w:szCs w:val="18"/>
+        </w:rPr>
+        <w:t xml:space="preserve"> etc.</w:t>
+      </w:r>
+    </w:p>
+    <w:p>
+      <w:pPr>
+        <w:pStyle w:val="Heading2"/>
+        <w:tabs>
+          <w:tab w:val="left" w:pos="318"/>
+        </w:tabs>
+        <w:rPr>
+          <w:color w:val="000000" w:themeColor="text1"/>
+          <w:sz w:val="8"/>
+          <w:szCs w:val="8"/>
+        </w:rPr>
+      </w:pPr>
+    </w:p>
+    <w:p>
+      <w:pPr>
+        <w:pStyle w:val="Heading2"/>
+        <w:tabs>
+          <w:tab w:val="left" w:pos="318"/>
+        </w:tabs>
+        <w:rPr>
+          <w:sz w:val="20"/>
+          <w:szCs w:val="20"/>
+        </w:rPr>
+      </w:pPr>
+      <w:r>
+        <w:rPr>
+          <w:sz w:val="20"/>
+          <w:szCs w:val="20"/>
+        </w:rPr>
+        <w:t>Multi agent collaborative reinforcement learning using novel attention mechanism ( Independent Study | CU Boulder )</w:t>
+      </w:r>
+    </w:p>
+    <w:p>
+      <w:pPr>
+        <w:pStyle w:val="Heading2"/>
+        <w:tabs>
+          <w:tab w:val="left" w:pos="318"/>
+        </w:tabs>
+        <w:jc w:val="both"/>
+        <w:rPr>
+          <w:sz w:val="18"/>
+          <w:szCs w:val="18"/>
+        </w:rPr>
+      </w:pPr>
+      <w:r>
+        <w:rPr>
+          <w:sz w:val="18"/>
+          <w:szCs w:val="18"/>
+        </w:rPr>
+        <w:t xml:space="preserve">I am currently developing a novel attention-based algorithm for multi-agent reinforcement learning, aiming to demonstrate its </w:t>
+      </w:r>
+    </w:p>
+    <w:p>
+      <w:pPr>
+        <w:pStyle w:val="Heading2"/>
+        <w:tabs>
+          <w:tab w:val="left" w:pos="318"/>
+        </w:tabs>
+        <w:ind w:left="99" w:firstLine="0"/>
+        <w:jc w:val="both"/>
+        <w:rPr>
+          <w:sz w:val="18"/>
+          <w:szCs w:val="18"/>
+        </w:rPr>
+      </w:pPr>
+      <w:r>
+        <w:rPr>
+          <w:sz w:val="18"/>
+          <w:szCs w:val="18"/>
+        </w:rPr>
+        <w:t>superior performance in collaborative tasks, such as object collection in a warehouse. The project is ongoing, and I also intend to incorporate (EKF SLAM) for state estimation in the presence of noise.</w:t>
+      </w:r>
+    </w:p>
+    <w:p>
+      <w:pPr>
+        <w:pStyle w:val="Heading2"/>
         <w:tabs>
           <w:tab w:val="left" w:pos="318"/>
         </w:tabs>
@@ -1908,7 +2178,7 @@
           <w:sz w:val="20"/>
           <w:szCs w:val="20"/>
         </w:rPr>
-        <w:t xml:space="preserve"> Optimal LDPC Decoder</w:t>
+        <w:t>Optimal LDPC Decoder</w:t>
       </w:r>
     </w:p>
     <w:p>
@@ -1920,7 +2190,7 @@
           <w:szCs w:val="16"/>
         </w:rPr>
       </w:pPr>
-      <w:hyperlink r:id="rId16">
+      <w:hyperlink r:id="rId20">
         <w:r>
           <w:rPr>
             <w:color w:val="0462C1"/>
@@ -1948,32 +2218,26 @@
         </w:rPr>
         <w:t xml:space="preserve">Optimized LDPC decoder algorithm with gradient descent on piecewise linear approximations &amp; Deep Neural Networks. Tried to publish my work at the GLOBECOM </w:t>
       </w:r>
-      <w:proofErr w:type="gramStart"/>
-      <w:r>
-        <w:rPr>
-          <w:sz w:val="18"/>
-          <w:szCs w:val="18"/>
-        </w:rPr>
-        <w:t>conference</w:t>
-      </w:r>
-      <w:proofErr w:type="gramEnd"/>
+      <w:r>
+        <w:rPr>
+          <w:sz w:val="18"/>
+          <w:szCs w:val="18"/>
+        </w:rPr>
+        <w:t>conference.</w:t>
+      </w:r>
     </w:p>
     <w:p>
       <w:pPr>
         <w:spacing w:before="11"/>
         <w:rPr>
-          <w:sz w:val="20"/>
-          <w:szCs w:val="20"/>
+          <w:sz w:val="8"/>
+          <w:szCs w:val="8"/>
         </w:rPr>
       </w:pPr>
     </w:p>
     <w:p>
       <w:pPr>
         <w:pStyle w:val="Heading2"/>
-        <w:numPr>
-          <w:ilvl w:val="0"/>
-          <w:numId w:val="7"/>
-        </w:numPr>
         <w:tabs>
           <w:tab w:val="left" w:pos="318"/>
         </w:tabs>
@@ -1982,14 +2246,14 @@
           <w:szCs w:val="20"/>
         </w:rPr>
       </w:pPr>
-      <w:bookmarkStart w:id="4" w:name="_heading=h.ck0d2kuy9nmh" w:colFirst="0" w:colLast="0"/>
-      <w:bookmarkEnd w:id="4"/>
-      <w:r>
-        <w:rPr>
-          <w:sz w:val="20"/>
-          <w:szCs w:val="20"/>
-        </w:rPr>
-        <w:t xml:space="preserve"> Reinforcement learning enhancements on Layered LDPC Decoder</w:t>
+      <w:bookmarkStart w:id="5" w:name="_heading=h.ck0d2kuy9nmh" w:colFirst="0" w:colLast="0"/>
+      <w:bookmarkEnd w:id="5"/>
+      <w:r>
+        <w:rPr>
+          <w:sz w:val="20"/>
+          <w:szCs w:val="20"/>
+        </w:rPr>
+        <w:t>Reinforcement learning enhancements on Layered LDPC Decoder</w:t>
       </w:r>
     </w:p>
     <w:p>
@@ -2001,7 +2265,7 @@
           <w:szCs w:val="16"/>
         </w:rPr>
       </w:pPr>
-      <w:hyperlink r:id="rId17">
+      <w:hyperlink r:id="rId21">
         <w:r>
           <w:rPr>
             <w:color w:val="0462C1"/>
@@ -2030,31 +2294,26 @@
         </w:rPr>
         <w:t xml:space="preserve">Spearheaded research on how Reinforcement Learning(RL) can be deployed with a Layered LDPC decoder to improve </w:t>
       </w:r>
-      <w:proofErr w:type="spellStart"/>
-      <w:proofErr w:type="gramStart"/>
-      <w:r>
-        <w:rPr>
-          <w:sz w:val="18"/>
-          <w:szCs w:val="18"/>
-        </w:rPr>
-        <w:t>it’s</w:t>
-      </w:r>
-      <w:proofErr w:type="spellEnd"/>
-      <w:proofErr w:type="gramEnd"/>
-      <w:r>
-        <w:rPr>
-          <w:sz w:val="18"/>
-          <w:szCs w:val="18"/>
-        </w:rPr>
-        <w:t xml:space="preserve"> performance and </w:t>
-      </w:r>
-      <w:r>
-        <w:rPr>
-          <w:b/>
-          <w:sz w:val="18"/>
-          <w:szCs w:val="18"/>
-        </w:rPr>
-        <w:t>was awarded an A1 grade patent.</w:t>
+      <w:r>
+        <w:rPr>
+          <w:sz w:val="18"/>
+          <w:szCs w:val="18"/>
+        </w:rPr>
+        <w:t>its</w:t>
+      </w:r>
+      <w:r>
+        <w:rPr>
+          <w:sz w:val="18"/>
+          <w:szCs w:val="18"/>
+        </w:rPr>
+        <w:t xml:space="preserve"> performance</w:t>
+      </w:r>
+      <w:r>
+        <w:rPr>
+          <w:sz w:val="18"/>
+          <w:szCs w:val="18"/>
+        </w:rPr>
+        <w:t>.</w:t>
       </w:r>
     </w:p>
     <w:p>
@@ -2063,18 +2322,14 @@
         <w:rPr>
           <w:b/>
           <w:i/>
-          <w:sz w:val="16"/>
-          <w:szCs w:val="16"/>
+          <w:sz w:val="8"/>
+          <w:szCs w:val="8"/>
         </w:rPr>
       </w:pPr>
     </w:p>
     <w:p>
       <w:pPr>
         <w:pStyle w:val="Heading2"/>
-        <w:numPr>
-          <w:ilvl w:val="0"/>
-          <w:numId w:val="7"/>
-        </w:numPr>
         <w:tabs>
           <w:tab w:val="left" w:pos="318"/>
         </w:tabs>
@@ -2083,14 +2338,14 @@
           <w:szCs w:val="20"/>
         </w:rPr>
       </w:pPr>
-      <w:bookmarkStart w:id="5" w:name="_heading=h.ubvxml10svhl" w:colFirst="0" w:colLast="0"/>
-      <w:bookmarkEnd w:id="5"/>
-      <w:r>
-        <w:rPr>
-          <w:sz w:val="20"/>
-          <w:szCs w:val="20"/>
-        </w:rPr>
-        <w:t xml:space="preserve"> Optimal Harq Chase Combining</w:t>
+      <w:bookmarkStart w:id="6" w:name="_heading=h.ubvxml10svhl" w:colFirst="0" w:colLast="0"/>
+      <w:bookmarkEnd w:id="6"/>
+      <w:r>
+        <w:rPr>
+          <w:sz w:val="20"/>
+          <w:szCs w:val="20"/>
+        </w:rPr>
+        <w:t>Optimal Harq Chase Combining</w:t>
       </w:r>
     </w:p>
     <w:p>
@@ -2102,7 +2357,7 @@
           <w:szCs w:val="16"/>
         </w:rPr>
       </w:pPr>
-      <w:hyperlink r:id="rId18">
+      <w:hyperlink r:id="rId22">
         <w:r>
           <w:rPr>
             <w:color w:val="0462C1"/>
@@ -2131,23 +2386,13 @@
         </w:rPr>
         <w:t xml:space="preserve">Proposed an intelligent scheme for combining data packets thus reducing re-transmissions &amp; saving time-frequency </w:t>
       </w:r>
-      <w:proofErr w:type="gramStart"/>
-      <w:r>
-        <w:rPr>
-          <w:sz w:val="18"/>
-          <w:szCs w:val="18"/>
-        </w:rPr>
-        <w:t>resources,</w:t>
-      </w:r>
-      <w:r>
-        <w:rPr>
-          <w:b/>
-          <w:sz w:val="18"/>
-          <w:szCs w:val="18"/>
-        </w:rPr>
-        <w:t xml:space="preserve"> and</w:t>
-      </w:r>
-      <w:proofErr w:type="gramEnd"/>
+      <w:r>
+        <w:rPr>
+          <w:sz w:val="18"/>
+          <w:szCs w:val="18"/>
+        </w:rPr>
+        <w:t>resources and</w:t>
+      </w:r>
       <w:r>
         <w:rPr>
           <w:b/>
@@ -2162,26 +2407,39 @@
         <w:spacing w:before="2" w:line="246" w:lineRule="auto"/>
         <w:ind w:left="100" w:right="278"/>
         <w:rPr>
-          <w:sz w:val="16"/>
-          <w:szCs w:val="16"/>
+          <w:sz w:val="8"/>
+          <w:szCs w:val="8"/>
         </w:rPr>
       </w:pPr>
     </w:p>
     <w:p>
       <w:pPr>
         <w:spacing w:before="10"/>
-        <w:ind w:left="141"/>
-        <w:rPr>
-          <w:sz w:val="20"/>
-          <w:szCs w:val="20"/>
-        </w:rPr>
-      </w:pPr>
-      <w:r>
-        <w:rPr>
-          <w:sz w:val="20"/>
-          <w:szCs w:val="20"/>
-        </w:rPr>
-        <w:t>4. Traffic Balancing &amp; maintaining other KPIs in 5G systems: An open-ended intelligent search approach</w:t>
+        <w:rPr>
+          <w:sz w:val="20"/>
+          <w:szCs w:val="20"/>
+        </w:rPr>
+      </w:pPr>
+      <w:r>
+        <w:rPr>
+          <w:sz w:val="20"/>
+          <w:szCs w:val="20"/>
+        </w:rPr>
+        <w:t xml:space="preserve"> </w:t>
+      </w:r>
+      <w:r>
+        <w:rPr>
+          <w:sz w:val="20"/>
+          <w:szCs w:val="20"/>
+        </w:rPr>
+        <w:t xml:space="preserve">Traffic Balancing &amp; maintaining other KPIs in 5G systems: An open-ended intelligent search </w:t>
+      </w:r>
+      <w:r>
+        <w:rPr>
+          <w:sz w:val="20"/>
+          <w:szCs w:val="20"/>
+        </w:rPr>
+        <w:t>approach.</w:t>
       </w:r>
     </w:p>
     <w:p>
@@ -2196,7 +2454,7 @@
           <w:u w:val="single"/>
         </w:rPr>
       </w:pPr>
-      <w:hyperlink r:id="rId19">
+      <w:hyperlink r:id="rId23">
         <w:r>
           <w:rPr>
             <w:color w:val="0070C0"/>
@@ -2223,7 +2481,7 @@
           <w:sz w:val="18"/>
           <w:szCs w:val="18"/>
         </w:rPr>
-        <w:t>Implemented a form of deep RL(open-ended search) to solve load/traffic balancing among several (UAV)-mounted base stations while maintaining different system KPIs (optimal throughput, the transmission of data with less power, etc.) for dynamically changing traffic &amp; channel conditions. Received an award from SAMSUNG R&amp;D.</w:t>
+        <w:t>Implemented a form of deep RL(open-ended search) to solve load/traffic balancing among several (UAV)-mounted base stations while maintaining different system KPIs (optimal throughput, the transmission of data with less power, etc.) for dynamically changing traffic &amp; channel conditions.</w:t>
       </w:r>
     </w:p>
     <w:p>
@@ -2247,21 +2505,11 @@
           <w:color w:val="000000"/>
           <w:highlight w:val="yellow"/>
         </w:rPr>
-        <w:t>RELEVANT PROJECTS AND INTERNSHIPS</w:t>
-      </w:r>
-      <w:r>
-        <w:rPr>
-          <w:color w:val="000000"/>
-        </w:rPr>
-        <w:t>:</w:t>
-      </w:r>
-    </w:p>
-    <w:p>
-      <w:pPr>
-        <w:numPr>
-          <w:ilvl w:val="0"/>
-          <w:numId w:val="3"/>
-        </w:numPr>
+        <w:t>RELEVANT PROJECTS</w:t>
+      </w:r>
+    </w:p>
+    <w:p>
+      <w:pPr>
         <w:pBdr>
           <w:top w:val="nil"/>
           <w:left w:val="nil"/>
@@ -2273,8 +2521,6 @@
           <w:tab w:val="left" w:pos="322"/>
           <w:tab w:val="left" w:pos="8791"/>
         </w:tabs>
-        <w:spacing w:before="120"/>
-        <w:ind w:hanging="222"/>
         <w:jc w:val="both"/>
         <w:rPr>
           <w:b/>
@@ -2284,6 +2530,14 @@
           <w:szCs w:val="20"/>
         </w:rPr>
       </w:pPr>
+      <w:r>
+        <w:rPr>
+          <w:b/>
+          <w:i/>
+          <w:color w:val="000000"/>
+        </w:rPr>
+        <w:t xml:space="preserve"> </w:t>
+      </w:r>
       <w:r>
         <w:rPr>
           <w:b/>
@@ -2332,13 +2586,27 @@
           <w:tab w:val="left" w:pos="528"/>
         </w:tabs>
         <w:spacing w:line="283" w:lineRule="auto"/>
-        <w:ind w:left="425" w:right="122"/>
+        <w:ind w:right="122"/>
         <w:jc w:val="both"/>
         <w:rPr>
           <w:sz w:val="18"/>
           <w:szCs w:val="18"/>
         </w:rPr>
       </w:pPr>
+      <w:r>
+        <w:rPr>
+          <w:sz w:val="18"/>
+          <w:szCs w:val="18"/>
+        </w:rPr>
+        <w:t xml:space="preserve"> </w:t>
+      </w:r>
+      <w:r>
+        <w:rPr>
+          <w:sz w:val="18"/>
+          <w:szCs w:val="18"/>
+        </w:rPr>
+        <w:t xml:space="preserve"> </w:t>
+      </w:r>
       <w:r>
         <w:rPr>
           <w:sz w:val="18"/>
@@ -2360,7 +2628,7 @@
           <w:tab w:val="left" w:pos="528"/>
         </w:tabs>
         <w:spacing w:line="283" w:lineRule="auto"/>
-        <w:ind w:left="425" w:right="122"/>
+        <w:ind w:right="122"/>
         <w:jc w:val="both"/>
         <w:rPr>
           <w:sz w:val="18"/>
@@ -2372,17 +2640,22 @@
           <w:sz w:val="18"/>
           <w:szCs w:val="18"/>
         </w:rPr>
+        <w:t xml:space="preserve">  </w:t>
+      </w:r>
+      <w:r>
+        <w:rPr>
+          <w:sz w:val="18"/>
+          <w:szCs w:val="18"/>
+        </w:rPr>
         <w:t xml:space="preserve">was built. It would send periodic power consumption data to a mobile device via Bluetooth and a customized android </w:t>
       </w:r>
-      <w:proofErr w:type="gramStart"/>
-      <w:r>
-        <w:rPr>
-          <w:sz w:val="18"/>
-          <w:szCs w:val="18"/>
-        </w:rPr>
-        <w:t>app</w:t>
-      </w:r>
-      <w:proofErr w:type="gramEnd"/>
+      <w:r>
+        <w:rPr>
+          <w:sz w:val="18"/>
+          <w:szCs w:val="18"/>
+        </w:rPr>
+        <w:t>app.</w:t>
+      </w:r>
     </w:p>
     <w:p>
       <w:pPr>
@@ -2397,13 +2670,20 @@
           <w:tab w:val="left" w:pos="528"/>
         </w:tabs>
         <w:spacing w:line="283" w:lineRule="auto"/>
-        <w:ind w:left="425" w:right="122"/>
+        <w:ind w:right="122"/>
         <w:jc w:val="both"/>
         <w:rPr>
           <w:sz w:val="20"/>
           <w:szCs w:val="20"/>
         </w:rPr>
       </w:pPr>
+      <w:r>
+        <w:rPr>
+          <w:sz w:val="18"/>
+          <w:szCs w:val="18"/>
+        </w:rPr>
+        <w:t xml:space="preserve">  </w:t>
+      </w:r>
       <w:r>
         <w:rPr>
           <w:sz w:val="18"/>
@@ -2435,7 +2715,7 @@
         </w:rPr>
         <w:t xml:space="preserve"> </w:t>
       </w:r>
-      <w:hyperlink r:id="rId20">
+      <w:hyperlink r:id="rId24">
         <w:r>
           <w:rPr>
             <w:color w:val="0462C1"/>
@@ -2449,10 +2729,6 @@
     </w:p>
     <w:p>
       <w:pPr>
-        <w:numPr>
-          <w:ilvl w:val="0"/>
-          <w:numId w:val="3"/>
-        </w:numPr>
         <w:pBdr>
           <w:top w:val="nil"/>
           <w:left w:val="nil"/>
@@ -2465,7 +2741,6 @@
           <w:tab w:val="left" w:pos="8882"/>
         </w:tabs>
         <w:spacing w:before="98"/>
-        <w:ind w:left="316" w:hanging="217"/>
         <w:rPr>
           <w:b/>
           <w:i/>
@@ -2474,6 +2749,14 @@
           <w:szCs w:val="20"/>
         </w:rPr>
       </w:pPr>
+      <w:r>
+        <w:rPr>
+          <w:b/>
+          <w:i/>
+          <w:color w:val="000000"/>
+        </w:rPr>
+        <w:t xml:space="preserve"> </w:t>
+      </w:r>
       <w:r>
         <w:rPr>
           <w:b/>
@@ -2514,8 +2797,8 @@
           <w:tab w:val="left" w:pos="527"/>
           <w:tab w:val="left" w:pos="528"/>
         </w:tabs>
-        <w:spacing w:before="39" w:line="285" w:lineRule="auto"/>
-        <w:ind w:left="425" w:right="132"/>
+        <w:spacing w:line="285" w:lineRule="auto"/>
+        <w:ind w:right="132"/>
         <w:rPr>
           <w:color w:val="000000"/>
           <w:sz w:val="18"/>
@@ -2528,6 +2811,14 @@
           <w:sz w:val="18"/>
           <w:szCs w:val="18"/>
         </w:rPr>
+        <w:t xml:space="preserve">  </w:t>
+      </w:r>
+      <w:r>
+        <w:rPr>
+          <w:color w:val="000000"/>
+          <w:sz w:val="18"/>
+          <w:szCs w:val="18"/>
+        </w:rPr>
         <w:t xml:space="preserve">In this internship, I </w:t>
       </w:r>
       <w:r>
@@ -2543,7 +2834,71 @@
           <w:sz w:val="18"/>
           <w:szCs w:val="18"/>
         </w:rPr>
-        <w:t xml:space="preserve"> hypothesis testing, central limit theorem, adjusted R-squared test, chi-squared test, Fischer’s score, data visualization techniques, </w:t>
+        <w:t xml:space="preserve"> hypothesis testing, central limit theorem, adjusted R-squared test, chi-squared test, </w:t>
+      </w:r>
+      <w:proofErr w:type="gramStart"/>
+      <w:r>
+        <w:rPr>
+          <w:color w:val="000000"/>
+          <w:sz w:val="18"/>
+          <w:szCs w:val="18"/>
+        </w:rPr>
+        <w:t>Fischer’s</w:t>
+      </w:r>
+      <w:proofErr w:type="gramEnd"/>
+      <w:r>
+        <w:rPr>
+          <w:color w:val="000000"/>
+          <w:sz w:val="18"/>
+          <w:szCs w:val="18"/>
+        </w:rPr>
+        <w:t xml:space="preserve"> </w:t>
+      </w:r>
+      <w:r>
+        <w:rPr>
+          <w:color w:val="000000"/>
+          <w:sz w:val="18"/>
+          <w:szCs w:val="18"/>
+        </w:rPr>
+        <w:t xml:space="preserve">  </w:t>
+      </w:r>
+    </w:p>
+    <w:p>
+      <w:pPr>
+        <w:pBdr>
+          <w:top w:val="nil"/>
+          <w:left w:val="nil"/>
+          <w:bottom w:val="nil"/>
+          <w:right w:val="nil"/>
+          <w:between w:val="nil"/>
+        </w:pBdr>
+        <w:tabs>
+          <w:tab w:val="left" w:pos="527"/>
+          <w:tab w:val="left" w:pos="528"/>
+        </w:tabs>
+        <w:spacing w:line="285" w:lineRule="auto"/>
+        <w:ind w:right="132"/>
+        <w:rPr>
+          <w:color w:val="000000"/>
+          <w:sz w:val="18"/>
+          <w:szCs w:val="18"/>
+        </w:rPr>
+      </w:pPr>
+      <w:r>
+        <w:rPr>
+          <w:color w:val="000000"/>
+          <w:sz w:val="18"/>
+          <w:szCs w:val="18"/>
+        </w:rPr>
+        <w:t xml:space="preserve">  </w:t>
+      </w:r>
+      <w:r>
+        <w:rPr>
+          <w:color w:val="000000"/>
+          <w:sz w:val="18"/>
+          <w:szCs w:val="18"/>
+        </w:rPr>
+        <w:t xml:space="preserve">score, data visualization techniques, </w:t>
       </w:r>
       <w:r>
         <w:rPr>
@@ -2558,7 +2913,53 @@
           <w:sz w:val="18"/>
           <w:szCs w:val="18"/>
         </w:rPr>
-        <w:t>various machine learning models like linear/logistic regression, decision trees, etc. Finally, solved a case study by using a random forest model.</w:t>
+        <w:t xml:space="preserve">various machine learning models like linear/logistic regression, decision trees, etc. Finally, </w:t>
+      </w:r>
+      <w:r>
+        <w:rPr>
+          <w:color w:val="000000"/>
+          <w:sz w:val="18"/>
+          <w:szCs w:val="18"/>
+        </w:rPr>
+        <w:t xml:space="preserve"> </w:t>
+      </w:r>
+    </w:p>
+    <w:p>
+      <w:pPr>
+        <w:pBdr>
+          <w:top w:val="nil"/>
+          <w:left w:val="nil"/>
+          <w:bottom w:val="nil"/>
+          <w:right w:val="nil"/>
+          <w:between w:val="nil"/>
+        </w:pBdr>
+        <w:tabs>
+          <w:tab w:val="left" w:pos="527"/>
+          <w:tab w:val="left" w:pos="528"/>
+        </w:tabs>
+        <w:spacing w:line="285" w:lineRule="auto"/>
+        <w:ind w:right="132"/>
+        <w:rPr>
+          <w:color w:val="000000"/>
+          <w:sz w:val="18"/>
+          <w:szCs w:val="18"/>
+        </w:rPr>
+      </w:pPr>
+      <w:r>
+        <w:rPr>
+          <w:color w:val="000000"/>
+          <w:sz w:val="18"/>
+          <w:szCs w:val="18"/>
+        </w:rPr>
+        <w:t xml:space="preserve">  </w:t>
+      </w:r>
+      <w:r>
+        <w:rPr>
+          <w:color w:val="000000"/>
+          <w:sz w:val="18"/>
+          <w:szCs w:val="18"/>
+        </w:rPr>
+        <w:t>solved a case study by using a random forest model.</w:t>
       </w:r>
     </w:p>
     <w:p>
@@ -2578,7 +2979,7 @@
         </w:rPr>
         <w:t xml:space="preserve">[Certificate] </w:t>
       </w:r>
-      <w:hyperlink r:id="rId21">
+      <w:hyperlink r:id="rId25">
         <w:r>
           <w:rPr>
             <w:color w:val="0462C1"/>
@@ -2592,10 +2993,6 @@
     </w:p>
     <w:p>
       <w:pPr>
-        <w:numPr>
-          <w:ilvl w:val="0"/>
-          <w:numId w:val="3"/>
-        </w:numPr>
         <w:pBdr>
           <w:top w:val="nil"/>
           <w:left w:val="nil"/>
@@ -2608,7 +3005,6 @@
           <w:tab w:val="left" w:pos="8829"/>
         </w:tabs>
         <w:spacing w:before="98"/>
-        <w:ind w:hanging="222"/>
         <w:rPr>
           <w:b/>
           <w:i/>
@@ -2617,6 +3013,14 @@
           <w:szCs w:val="20"/>
         </w:rPr>
       </w:pPr>
+      <w:r>
+        <w:rPr>
+          <w:b/>
+          <w:i/>
+          <w:color w:val="000000"/>
+        </w:rPr>
+        <w:t xml:space="preserve"> </w:t>
+      </w:r>
       <w:r>
         <w:rPr>
           <w:b/>
@@ -2654,37 +3058,86 @@
           <w:between w:val="nil"/>
         </w:pBdr>
         <w:spacing w:before="7"/>
-        <w:ind w:left="425"/>
         <w:jc w:val="both"/>
         <w:rPr>
-          <w:sz w:val="20"/>
-          <w:szCs w:val="20"/>
-        </w:rPr>
-      </w:pPr>
-      <w:r>
-        <w:rPr>
-          <w:sz w:val="18"/>
-          <w:szCs w:val="18"/>
-        </w:rPr>
-        <w:t>Worked as part of a 3-member team, where a typewriter was built for deaf, dumb &amp; blind people, it would work on EEG signals from the brain. Wavelet transform was used for feature extraction, LDA &amp; Neural Networks were then used on extracted features for classification.</w:t>
+          <w:sz w:val="18"/>
+          <w:szCs w:val="18"/>
+        </w:rPr>
+      </w:pPr>
+      <w:r>
+        <w:rPr>
+          <w:sz w:val="18"/>
+          <w:szCs w:val="18"/>
+        </w:rPr>
+        <w:t xml:space="preserve"> </w:t>
+      </w:r>
+      <w:r>
+        <w:rPr>
+          <w:sz w:val="18"/>
+          <w:szCs w:val="18"/>
+        </w:rPr>
+        <w:t xml:space="preserve">Worked as part of a 3-member team, where a typewriter was built for deaf, dumb &amp; blind people, it would work on EEG signals from the </w:t>
+      </w:r>
+      <w:r>
+        <w:rPr>
+          <w:sz w:val="18"/>
+          <w:szCs w:val="18"/>
+        </w:rPr>
+        <w:t xml:space="preserve"> </w:t>
+      </w:r>
+    </w:p>
+    <w:p>
+      <w:pPr>
+        <w:pBdr>
+          <w:top w:val="nil"/>
+          <w:left w:val="nil"/>
+          <w:bottom w:val="nil"/>
+          <w:right w:val="nil"/>
+          <w:between w:val="nil"/>
+        </w:pBdr>
+        <w:spacing w:before="7"/>
+        <w:jc w:val="both"/>
+        <w:rPr>
+          <w:sz w:val="20"/>
+          <w:szCs w:val="20"/>
+        </w:rPr>
+      </w:pPr>
+      <w:r>
+        <w:rPr>
+          <w:sz w:val="18"/>
+          <w:szCs w:val="18"/>
+        </w:rPr>
+        <w:t xml:space="preserve"> </w:t>
+      </w:r>
+      <w:r>
+        <w:rPr>
+          <w:sz w:val="18"/>
+          <w:szCs w:val="18"/>
+        </w:rPr>
+        <w:t>brain. Wavelet transform was used for feature extraction, LDA &amp; Neural Networks were then used on extracted features for classification.</w:t>
       </w:r>
     </w:p>
     <w:p>
       <w:pPr>
         <w:spacing w:before="50"/>
-        <w:ind w:left="425"/>
         <w:rPr>
           <w:sz w:val="16"/>
           <w:szCs w:val="16"/>
         </w:rPr>
       </w:pPr>
-      <w:hyperlink r:id="rId22">
+      <w:r>
+        <w:rPr>
+          <w:color w:val="0070C0"/>
+        </w:rPr>
+        <w:t xml:space="preserve"> </w:t>
+      </w:r>
+      <w:hyperlink r:id="rId26" w:history="1">
         <w:r>
           <w:rPr>
-            <w:color w:val="0462C1"/>
+            <w:rStyle w:val="Hyperlink"/>
+            <w:color w:val="0070C0"/>
             <w:sz w:val="16"/>
             <w:szCs w:val="16"/>
-            <w:u w:val="single"/>
           </w:rPr>
           <w:t>https://github.com/tirthankar95/Mind-Driven-typewriter/blob/master/FinalyrReport.pdf</w:t>
         </w:r>
@@ -2706,13 +3159,24 @@
       <w:pPr>
         <w:pStyle w:val="Heading1"/>
         <w:spacing w:before="68"/>
-        <w:ind w:firstLine="100"/>
       </w:pPr>
       <w:r>
         <w:rPr>
           <w:highlight w:val="yellow"/>
         </w:rPr>
-        <w:t>INDEPENDENT PROJECTS</w:t>
+        <w:t>INDEPENDENT</w:t>
+      </w:r>
+      <w:r>
+        <w:rPr>
+          <w:highlight w:val="yellow"/>
+        </w:rPr>
+        <w:t xml:space="preserve"> </w:t>
+      </w:r>
+      <w:r>
+        <w:rPr>
+          <w:highlight w:val="yellow"/>
+        </w:rPr>
+        <w:t>LEARNINGS</w:t>
       </w:r>
     </w:p>
     <w:p>
@@ -2764,7 +3228,7 @@
           <w:szCs w:val="16"/>
         </w:rPr>
       </w:pPr>
-      <w:hyperlink r:id="rId23">
+      <w:hyperlink r:id="rId27">
         <w:r>
           <w:rPr>
             <w:color w:val="0462C1"/>
@@ -2780,8 +3244,8 @@
       <w:pPr>
         <w:spacing w:before="11"/>
         <w:rPr>
-          <w:sz w:val="16"/>
-          <w:szCs w:val="16"/>
+          <w:sz w:val="8"/>
+          <w:szCs w:val="8"/>
         </w:rPr>
       </w:pPr>
     </w:p>
@@ -2801,8 +3265,8 @@
           <w:szCs w:val="20"/>
         </w:rPr>
       </w:pPr>
-      <w:bookmarkStart w:id="6" w:name="_heading=h.7q5ejah25epq" w:colFirst="0" w:colLast="0"/>
-      <w:bookmarkEnd w:id="6"/>
+      <w:bookmarkStart w:id="7" w:name="_heading=h.7q5ejah25epq" w:colFirst="0" w:colLast="0"/>
+      <w:bookmarkEnd w:id="7"/>
       <w:r>
         <w:rPr>
           <w:sz w:val="20"/>
@@ -2831,17 +3295,13 @@
         <w:spacing w:before="12"/>
         <w:ind w:left="100"/>
         <w:rPr>
+          <w:color w:val="0462C1"/>
           <w:sz w:val="16"/>
           <w:szCs w:val="16"/>
-        </w:rPr>
-        <w:sectPr>
-          <w:type w:val="continuous"/>
-          <w:pgSz w:w="12240" w:h="15840"/>
-          <w:pgMar w:top="640" w:right="580" w:bottom="280" w:left="620" w:header="360" w:footer="360" w:gutter="0"/>
-          <w:cols w:space="720"/>
-        </w:sectPr>
-      </w:pPr>
-      <w:hyperlink r:id="rId24">
+          <w:u w:val="single"/>
+        </w:rPr>
+      </w:pPr>
+      <w:hyperlink r:id="rId28">
         <w:r>
           <w:rPr>
             <w:color w:val="0462C1"/>
@@ -2852,6 +3312,194 @@
           <w:t>https://github.com/tirthankar95/CompletionCertificates/blob/main/CourseraMathematicsForML.pdf</w:t>
         </w:r>
       </w:hyperlink>
+    </w:p>
+    <w:p>
+      <w:pPr>
+        <w:spacing w:before="12"/>
+        <w:ind w:left="100"/>
+        <w:rPr>
+          <w:color w:val="0462C1"/>
+          <w:sz w:val="8"/>
+          <w:szCs w:val="8"/>
+          <w:u w:val="single"/>
+        </w:rPr>
+      </w:pPr>
+    </w:p>
+    <w:p>
+      <w:pPr>
+        <w:pStyle w:val="ListParagraph"/>
+        <w:numPr>
+          <w:ilvl w:val="0"/>
+          <w:numId w:val="2"/>
+        </w:numPr>
+        <w:spacing w:before="12"/>
+        <w:rPr>
+          <w:color w:val="000000" w:themeColor="text1"/>
+          <w:sz w:val="20"/>
+          <w:szCs w:val="20"/>
+        </w:rPr>
+      </w:pPr>
+      <w:r>
+        <w:rPr>
+          <w:color w:val="000000" w:themeColor="text1"/>
+          <w:sz w:val="20"/>
+          <w:szCs w:val="20"/>
+        </w:rPr>
+        <w:t xml:space="preserve">Camera and Imaging, Coursera </w:t>
+      </w:r>
+      <w:r>
+        <w:rPr>
+          <w:color w:val="000000" w:themeColor="text1"/>
+          <w:sz w:val="20"/>
+          <w:szCs w:val="20"/>
+        </w:rPr>
+        <w:tab/>
+      </w:r>
+      <w:r>
+        <w:rPr>
+          <w:color w:val="000000" w:themeColor="text1"/>
+          <w:sz w:val="20"/>
+          <w:szCs w:val="20"/>
+        </w:rPr>
+        <w:tab/>
+      </w:r>
+      <w:r>
+        <w:rPr>
+          <w:color w:val="000000" w:themeColor="text1"/>
+          <w:sz w:val="20"/>
+          <w:szCs w:val="20"/>
+        </w:rPr>
+        <w:tab/>
+      </w:r>
+      <w:r>
+        <w:rPr>
+          <w:color w:val="000000" w:themeColor="text1"/>
+          <w:sz w:val="20"/>
+          <w:szCs w:val="20"/>
+        </w:rPr>
+        <w:tab/>
+      </w:r>
+      <w:r>
+        <w:rPr>
+          <w:color w:val="000000" w:themeColor="text1"/>
+          <w:sz w:val="20"/>
+          <w:szCs w:val="20"/>
+        </w:rPr>
+        <w:tab/>
+      </w:r>
+      <w:r>
+        <w:rPr>
+          <w:color w:val="000000" w:themeColor="text1"/>
+          <w:sz w:val="20"/>
+          <w:szCs w:val="20"/>
+        </w:rPr>
+        <w:tab/>
+      </w:r>
+      <w:r>
+        <w:rPr>
+          <w:color w:val="000000" w:themeColor="text1"/>
+          <w:sz w:val="20"/>
+          <w:szCs w:val="20"/>
+        </w:rPr>
+        <w:tab/>
+      </w:r>
+      <w:r>
+        <w:rPr>
+          <w:color w:val="000000" w:themeColor="text1"/>
+          <w:sz w:val="20"/>
+          <w:szCs w:val="20"/>
+        </w:rPr>
+        <w:tab/>
+      </w:r>
+      <w:r>
+        <w:rPr>
+          <w:color w:val="000000" w:themeColor="text1"/>
+          <w:sz w:val="20"/>
+          <w:szCs w:val="20"/>
+        </w:rPr>
+        <w:t xml:space="preserve">           </w:t>
+      </w:r>
+      <w:r>
+        <w:rPr>
+          <w:b/>
+          <w:bCs/>
+          <w:color w:val="000000" w:themeColor="text1"/>
+          <w:sz w:val="20"/>
+          <w:szCs w:val="20"/>
+        </w:rPr>
+        <w:t>2022 (1 WEEK).</w:t>
+      </w:r>
+    </w:p>
+    <w:p>
+      <w:pPr>
+        <w:spacing w:before="12"/>
+        <w:ind w:left="100"/>
+        <w:rPr>
+          <w:color w:val="0070C0"/>
+          <w:sz w:val="16"/>
+          <w:szCs w:val="16"/>
+        </w:rPr>
+      </w:pPr>
+      <w:hyperlink r:id="rId29" w:history="1">
+        <w:r>
+          <w:rPr>
+            <w:rStyle w:val="Hyperlink"/>
+            <w:color w:val="0070C0"/>
+            <w:sz w:val="16"/>
+            <w:szCs w:val="16"/>
+          </w:rPr>
+          <w:t>https://github.com/tirthankar95/CompletionCertificates/blob/main/Camera%26ImagingCertificate.pdf</w:t>
+        </w:r>
+      </w:hyperlink>
+    </w:p>
+    <w:p>
+      <w:pPr>
+        <w:spacing w:before="12"/>
+        <w:ind w:left="100"/>
+        <w:rPr>
+          <w:color w:val="0462C1"/>
+          <w:sz w:val="16"/>
+          <w:szCs w:val="16"/>
+        </w:rPr>
+      </w:pPr>
+    </w:p>
+    <w:p>
+      <w:pPr>
+        <w:spacing w:before="12"/>
+        <w:ind w:left="100"/>
+        <w:rPr>
+          <w:color w:val="0462C1"/>
+          <w:sz w:val="16"/>
+          <w:szCs w:val="16"/>
+          <w:u w:val="single"/>
+        </w:rPr>
+      </w:pPr>
+    </w:p>
+    <w:p>
+      <w:pPr>
+        <w:spacing w:before="12"/>
+        <w:rPr>
+          <w:color w:val="0462C1"/>
+          <w:sz w:val="16"/>
+          <w:szCs w:val="16"/>
+          <w:u w:val="single"/>
+        </w:rPr>
+      </w:pPr>
+    </w:p>
+    <w:p>
+      <w:pPr>
+        <w:spacing w:before="12"/>
+        <w:rPr>
+          <w:sz w:val="16"/>
+          <w:szCs w:val="16"/>
+        </w:rPr>
+        <w:sectPr>
+          <w:type w:val="continuous"/>
+          <w:pgSz w:w="12240" w:h="15840"/>
+          <w:pgMar w:top="640" w:right="580" w:bottom="280" w:left="620" w:header="360" w:footer="360" w:gutter="0"/>
+          <w:cols w:space="720"/>
+        </w:sectPr>
+      </w:pPr>
     </w:p>
     <w:p>
       <w:pPr>
@@ -2895,6 +3543,44 @@
     </w:sectPr>
   </w:body>
 </w:document>
+</file>
+
+<file path=word/endnotes.xml><?xml version="1.0" encoding="utf-8"?>
+<w:endnotes xmlns:wpc="http://schemas.microsoft.com/office/word/2010/wordprocessingCanvas" xmlns:cx="http://schemas.microsoft.com/office/drawing/2014/chartex" xmlns:cx1="http://schemas.microsoft.com/office/drawing/2015/9/8/chartex" xmlns:cx2="http://schemas.microsoft.com/office/drawing/2015/10/21/chartex" xmlns:cx3="http://schemas.microsoft.com/office/drawing/2016/5/9/chartex" xmlns:cx4="http://schemas.microsoft.com/office/drawing/2016/5/10/chartex" xmlns:cx5="http://schemas.microsoft.com/office/drawing/2016/5/11/chartex" xmlns:cx6="http://schemas.microsoft.com/office/drawing/2016/5/12/chartex" xmlns:cx7="http://schemas.microsoft.com/office/drawing/2016/5/13/chartex" xmlns:cx8="http://schemas.microsoft.com/office/drawing/2016/5/14/chartex" xmlns:mc="http://schemas.openxmlformats.org/markup-compatibility/2006" xmlns:aink="http://schemas.microsoft.com/office/drawing/2016/ink" xmlns:am3d="http://schemas.microsoft.com/office/drawing/2017/model3d" xmlns:o="urn:schemas-microsoft-com:office:office" xmlns:oel="http://schemas.microsoft.com/office/2019/extlst" xmlns:r="http://schemas.openxmlformats.org/officeDocument/2006/relationships" xmlns:m="http://schemas.openxmlformats.org/officeDocument/2006/math" xmlns:v="urn:schemas-microsoft-com:vml" xmlns:wp14="http://schemas.microsoft.com/office/word/2010/wordprocessingDrawing" xmlns:wp="http://schemas.openxmlformats.org/drawingml/2006/wordprocessingDrawing" xmlns:w10="urn:schemas-microsoft-com:office:word" xmlns:w="http://schemas.openxmlformats.org/wordprocessingml/2006/main" xmlns:w14="http://schemas.microsoft.com/office/word/2010/wordml" xmlns:w15="http://schemas.microsoft.com/office/word/2012/wordml" xmlns:w16cex="http://schemas.microsoft.com/office/word/2018/wordml/cex" xmlns:w16cid="http://schemas.microsoft.com/office/word/2016/wordml/cid" xmlns:w16="http://schemas.microsoft.com/office/word/2018/wordml" xmlns:w16sdtdh="http://schemas.microsoft.com/office/word/2020/wordml/sdtdatahash" xmlns:w16se="http://schemas.microsoft.com/office/word/2015/wordml/symex" xmlns:wpg="http://schemas.microsoft.com/office/word/2010/wordprocessingGroup" xmlns:wpi="http://schemas.microsoft.com/office/word/2010/wordprocessingInk" xmlns:wne="http://schemas.microsoft.com/office/word/2006/wordml" xmlns:wps="http://schemas.microsoft.com/office/word/2010/wordprocessingShape" mc:Ignorable="w14 w15 w16se w16cid w16 w16cex w16sdtdh wp14">
+  <w:endnote w:type="separator" w:id="-1">
+    <w:p>
+      <w:r>
+        <w:separator/>
+      </w:r>
+    </w:p>
+  </w:endnote>
+  <w:endnote w:type="continuationSeparator" w:id="0">
+    <w:p>
+      <w:r>
+        <w:continuationSeparator/>
+      </w:r>
+    </w:p>
+  </w:endnote>
+</w:endnotes>
+</file>
+
+<file path=word/footnotes.xml><?xml version="1.0" encoding="utf-8"?>
+<w:footnotes xmlns:wpc="http://schemas.microsoft.com/office/word/2010/wordprocessingCanvas" xmlns:cx="http://schemas.microsoft.com/office/drawing/2014/chartex" xmlns:cx1="http://schemas.microsoft.com/office/drawing/2015/9/8/chartex" xmlns:cx2="http://schemas.microsoft.com/office/drawing/2015/10/21/chartex" xmlns:cx3="http://schemas.microsoft.com/office/drawing/2016/5/9/chartex" xmlns:cx4="http://schemas.microsoft.com/office/drawing/2016/5/10/chartex" xmlns:cx5="http://schemas.microsoft.com/office/drawing/2016/5/11/chartex" xmlns:cx6="http://schemas.microsoft.com/office/drawing/2016/5/12/chartex" xmlns:cx7="http://schemas.microsoft.com/office/drawing/2016/5/13/chartex" xmlns:cx8="http://schemas.microsoft.com/office/drawing/2016/5/14/chartex" xmlns:mc="http://schemas.openxmlformats.org/markup-compatibility/2006" xmlns:aink="http://schemas.microsoft.com/office/drawing/2016/ink" xmlns:am3d="http://schemas.microsoft.com/office/drawing/2017/model3d" xmlns:o="urn:schemas-microsoft-com:office:office" xmlns:oel="http://schemas.microsoft.com/office/2019/extlst" xmlns:r="http://schemas.openxmlformats.org/officeDocument/2006/relationships" xmlns:m="http://schemas.openxmlformats.org/officeDocument/2006/math" xmlns:v="urn:schemas-microsoft-com:vml" xmlns:wp14="http://schemas.microsoft.com/office/word/2010/wordprocessingDrawing" xmlns:wp="http://schemas.openxmlformats.org/drawingml/2006/wordprocessingDrawing" xmlns:w10="urn:schemas-microsoft-com:office:word" xmlns:w="http://schemas.openxmlformats.org/wordprocessingml/2006/main" xmlns:w14="http://schemas.microsoft.com/office/word/2010/wordml" xmlns:w15="http://schemas.microsoft.com/office/word/2012/wordml" xmlns:w16cex="http://schemas.microsoft.com/office/word/2018/wordml/cex" xmlns:w16cid="http://schemas.microsoft.com/office/word/2016/wordml/cid" xmlns:w16="http://schemas.microsoft.com/office/word/2018/wordml" xmlns:w16sdtdh="http://schemas.microsoft.com/office/word/2020/wordml/sdtdatahash" xmlns:w16se="http://schemas.microsoft.com/office/word/2015/wordml/symex" xmlns:wpg="http://schemas.microsoft.com/office/word/2010/wordprocessingGroup" xmlns:wpi="http://schemas.microsoft.com/office/word/2010/wordprocessingInk" xmlns:wne="http://schemas.microsoft.com/office/word/2006/wordml" xmlns:wps="http://schemas.microsoft.com/office/word/2010/wordprocessingShape" mc:Ignorable="w14 w15 w16se w16cid w16 w16cex w16sdtdh wp14">
+  <w:footnote w:type="separator" w:id="-1">
+    <w:p>
+      <w:r>
+        <w:separator/>
+      </w:r>
+    </w:p>
+  </w:footnote>
+  <w:footnote w:type="continuationSeparator" w:id="0">
+    <w:p>
+      <w:r>
+        <w:continuationSeparator/>
+      </w:r>
+    </w:p>
+  </w:footnote>
+</w:footnotes>
 </file>
 
 <file path=word/numbering.xml><?xml version="1.0" encoding="utf-8"?>
@@ -4228,6 +4914,103 @@
       <w:szCs w:val="48"/>
     </w:rPr>
   </w:style>
+  <w:style w:type="character" w:customStyle="1" w:styleId="fontstyle01">
+    <w:name w:val="fontstyle01"/>
+    <w:basedOn w:val="DefaultParagraphFont"/>
+    <w:rsid w:val="00E01DAA"/>
+    <w:rPr>
+      <w:rFonts w:ascii="Calibri" w:hAnsi="Calibri" w:cs="Calibri" w:hint="default"/>
+      <w:b w:val="0"/>
+      <w:bCs w:val="0"/>
+      <w:i w:val="0"/>
+      <w:iCs w:val="0"/>
+      <w:color w:val="000000"/>
+      <w:sz w:val="22"/>
+      <w:szCs w:val="22"/>
+    </w:rPr>
+  </w:style>
+  <w:style w:type="paragraph" w:styleId="Header">
+    <w:name w:val="header"/>
+    <w:basedOn w:val="Normal"/>
+    <w:link w:val="HeaderChar"/>
+    <w:uiPriority w:val="99"/>
+    <w:unhideWhenUsed/>
+    <w:rsid w:val="00E82875"/>
+    <w:pPr>
+      <w:tabs>
+        <w:tab w:val="center" w:pos="4680"/>
+        <w:tab w:val="right" w:pos="9360"/>
+      </w:tabs>
+    </w:pPr>
+  </w:style>
+  <w:style w:type="character" w:customStyle="1" w:styleId="HeaderChar">
+    <w:name w:val="Header Char"/>
+    <w:basedOn w:val="DefaultParagraphFont"/>
+    <w:link w:val="Header"/>
+    <w:uiPriority w:val="99"/>
+    <w:rsid w:val="00E82875"/>
+  </w:style>
+  <w:style w:type="paragraph" w:styleId="Footer">
+    <w:name w:val="footer"/>
+    <w:basedOn w:val="Normal"/>
+    <w:link w:val="FooterChar"/>
+    <w:uiPriority w:val="99"/>
+    <w:unhideWhenUsed/>
+    <w:rsid w:val="00E82875"/>
+    <w:pPr>
+      <w:tabs>
+        <w:tab w:val="center" w:pos="4680"/>
+        <w:tab w:val="right" w:pos="9360"/>
+      </w:tabs>
+    </w:pPr>
+  </w:style>
+  <w:style w:type="character" w:customStyle="1" w:styleId="FooterChar">
+    <w:name w:val="Footer Char"/>
+    <w:basedOn w:val="DefaultParagraphFont"/>
+    <w:link w:val="Footer"/>
+    <w:uiPriority w:val="99"/>
+    <w:rsid w:val="00E82875"/>
+  </w:style>
+  <w:style w:type="character" w:styleId="Hyperlink">
+    <w:name w:val="Hyperlink"/>
+    <w:basedOn w:val="DefaultParagraphFont"/>
+    <w:uiPriority w:val="99"/>
+    <w:unhideWhenUsed/>
+    <w:rsid w:val="0096416B"/>
+    <w:rPr>
+      <w:color w:val="0000FF" w:themeColor="hyperlink"/>
+      <w:u w:val="single"/>
+    </w:rPr>
+  </w:style>
+  <w:style w:type="character" w:styleId="UnresolvedMention">
+    <w:name w:val="Unresolved Mention"/>
+    <w:basedOn w:val="DefaultParagraphFont"/>
+    <w:uiPriority w:val="99"/>
+    <w:semiHidden/>
+    <w:unhideWhenUsed/>
+    <w:rsid w:val="0096416B"/>
+    <w:rPr>
+      <w:color w:val="605E5C"/>
+      <w:shd w:val="clear" w:color="auto" w:fill="E1DFDD"/>
+    </w:rPr>
+  </w:style>
+  <w:style w:type="paragraph" w:styleId="NormalWeb">
+    <w:name w:val="Normal (Web)"/>
+    <w:basedOn w:val="Normal"/>
+    <w:uiPriority w:val="99"/>
+    <w:semiHidden/>
+    <w:unhideWhenUsed/>
+    <w:rsid w:val="005C60B6"/>
+    <w:pPr>
+      <w:widowControl/>
+      <w:spacing w:before="100" w:beforeAutospacing="1" w:after="100" w:afterAutospacing="1"/>
+    </w:pPr>
+    <w:rPr>
+      <w:rFonts w:ascii="Times New Roman" w:eastAsia="Times New Roman" w:hAnsi="Times New Roman" w:cs="Times New Roman"/>
+      <w:sz w:val="24"/>
+      <w:szCs w:val="24"/>
+    </w:rPr>
+  </w:style>
 </w:styles>
 </file>
 
@@ -4515,12 +5298,24 @@
 </file>
 
 <file path=customXml/item1.xml><?xml version="1.0" encoding="utf-8"?>
+<b:Sources xmlns:b="http://schemas.openxmlformats.org/officeDocument/2006/bibliography" xmlns="http://schemas.openxmlformats.org/officeDocument/2006/bibliography" SelectedStyle="\APASixthEditionOfficeOnline.xsl" StyleName="APA" Version="6"/>
+</file>
+
+<file path=customXml/item2.xml><?xml version="1.0" encoding="utf-8"?>
 <go:gDocsCustomXmlDataStorage xmlns:go="http://customooxmlschemas.google.com/" xmlns:r="http://schemas.openxmlformats.org/officeDocument/2006/relationships" uri="GoogleDocsCustomDataVersion2">
   <go:docsCustomData xmlns:go="http://customooxmlschemas.google.com/" roundtripDataSignature="AMtx7mjYEUcl9Nd9CZQgmbFao71MlKTP0g==">CgMxLjAyDmguYjBlYnZiazkyMzF6Mg5oLmt2czI5bXVvcDc4dDIOaC5rbGp1eTV2ZW90bmoyDWguOTQ2anN3ZDBqM3EyDmguY2swZDJrdXk5bm1oMg5oLnVidnhtbDEwc3ZobDIOaC43cTVlamFoMjVlcHE4AHIhMURfUnVsdHFLNjFRT19GcmxhcEJhUURhbEMzZ2RRMHZL</go:docsCustomData>
 </go:gDocsCustomXmlDataStorage>
 </file>
 
 <file path=customXml/itemProps1.xml><?xml version="1.0" encoding="utf-8"?>
+<ds:datastoreItem xmlns:ds="http://schemas.openxmlformats.org/officeDocument/2006/customXml" ds:itemID="{D7A71974-1A78-4C7B-941F-927264FE1AE9}">
+  <ds:schemaRefs>
+    <ds:schemaRef ds:uri="http://schemas.openxmlformats.org/officeDocument/2006/bibliography"/>
+  </ds:schemaRefs>
+</ds:datastoreItem>
+</file>
+
+<file path=customXml/itemProps2.xml><?xml version="1.0" encoding="utf-8"?>
 <ds:datastoreItem xmlns:ds="http://schemas.openxmlformats.org/officeDocument/2006/customXml" ds:itemID="{11111111-1234-1234-1234-123412341234}">
   <ds:schemaRefs>
     <ds:schemaRef ds:uri="http://customooxmlschemas.google.com/"/>

</xml_diff>